<commit_message>
Reporting de la semaine, début de l'étude d'opportunité
</commit_message>
<xml_diff>
--- a/Documentation/Wander - Etude d'opportunité et de faisabilité.docx
+++ b/Documentation/Wander - Etude d'opportunité et de faisabilité.docx
@@ -1,6 +1,6 @@
 
 <file path=word/document.xml><?xml version="1.0" encoding="utf-8"?>
-<w:document xmlns:ve="http://schemas.openxmlformats.org/markup-compatibility/2006" xmlns:o="urn:schemas-microsoft-com:office:office" xmlns:r="http://schemas.openxmlformats.org/officeDocument/2006/relationships" xmlns:m="http://schemas.openxmlformats.org/officeDocument/2006/math" xmlns:v="urn:schemas-microsoft-com:vml" xmlns:wp="http://schemas.openxmlformats.org/drawingml/2006/wordprocessingDrawing" xmlns:w10="urn:schemas-microsoft-com:office:word" xmlns:w="http://schemas.openxmlformats.org/wordprocessingml/2006/main" xmlns:wne="http://schemas.microsoft.com/office/word/2006/wordml">
+<w:document xmlns:wpc="http://schemas.microsoft.com/office/word/2010/wordprocessingCanvas" xmlns:mc="http://schemas.openxmlformats.org/markup-compatibility/2006" xmlns:o="urn:schemas-microsoft-com:office:office" xmlns:r="http://schemas.openxmlformats.org/officeDocument/2006/relationships" xmlns:m="http://schemas.openxmlformats.org/officeDocument/2006/math" xmlns:v="urn:schemas-microsoft-com:vml" xmlns:wp14="http://schemas.microsoft.com/office/word/2010/wordprocessingDrawing" xmlns:wp="http://schemas.openxmlformats.org/drawingml/2006/wordprocessingDrawing" xmlns:w10="urn:schemas-microsoft-com:office:word" xmlns:w="http://schemas.openxmlformats.org/wordprocessingml/2006/main" xmlns:w14="http://schemas.microsoft.com/office/word/2010/wordml" xmlns:w15="http://schemas.microsoft.com/office/word/2012/wordml" xmlns:wpg="http://schemas.microsoft.com/office/word/2010/wordprocessingGroup" xmlns:wpi="http://schemas.microsoft.com/office/word/2010/wordprocessingInk" xmlns:wne="http://schemas.microsoft.com/office/word/2006/wordml" xmlns:wps="http://schemas.microsoft.com/office/word/2010/wordprocessingShape" mc:Ignorable="w14 w15 wp14">
   <w:body>
     <w:p>
       <w:pPr>
@@ -36,7 +36,7 @@
                     <a:blip r:embed="rId8" cstate="print">
                       <a:extLst>
                         <a:ext uri="{28A0092B-C50C-407E-A947-70E740481C1C}">
-                          <a14:useLocalDpi xmlns:o="urn:schemas-microsoft-com:office:office" xmlns:v="urn:schemas-microsoft-com:vml" xmlns:w10="urn:schemas-microsoft-com:office:word" xmlns:w="http://schemas.openxmlformats.org/wordprocessingml/2006/main" xmlns="" xmlns:p="http://schemas.openxmlformats.org/presentationml/2006/main" xmlns:a14="http://schemas.microsoft.com/office/drawing/2010/main" xmlns:lc="http://schemas.openxmlformats.org/drawingml/2006/lockedCanvas" val="0"/>
+                          <a14:useLocalDpi xmlns:a14="http://schemas.microsoft.com/office/drawing/2010/main" val="0"/>
                         </a:ext>
                       </a:extLst>
                     </a:blip>
@@ -56,7 +56,7 @@
                     <a:noFill/>
                     <a:extLst>
                       <a:ext uri="{909E8E84-426E-40DD-AFC4-6F175D3DCCD1}">
-                        <a14:hiddenFill xmlns:o="urn:schemas-microsoft-com:office:office" xmlns:v="urn:schemas-microsoft-com:vml" xmlns:w10="urn:schemas-microsoft-com:office:word" xmlns:w="http://schemas.openxmlformats.org/wordprocessingml/2006/main" xmlns="" xmlns:p="http://schemas.openxmlformats.org/presentationml/2006/main" xmlns:a14="http://schemas.microsoft.com/office/drawing/2010/main" xmlns:lc="http://schemas.openxmlformats.org/drawingml/2006/lockedCanvas">
+                        <a14:hiddenFill xmlns:a14="http://schemas.microsoft.com/office/drawing/2010/main">
                           <a:solidFill>
                             <a:srgbClr val="FFFFFF"/>
                           </a:solidFill>
@@ -85,14 +85,9 @@
         </w:rPr>
         <w:t>Projet « </w:t>
       </w:r>
-      <w:fldSimple w:instr=" DOCPROPERTY &quot;Subject&quot;  \* MERGEFORMAT ">
-        <w:r>
-          <w:rPr>
-            <w:rStyle w:val="TitreProjetCar"/>
-          </w:rPr>
-          <w:t>[nom du projet]</w:t>
-        </w:r>
-      </w:fldSimple>
+      <w:r>
+        <w:t>Wander</w:t>
+      </w:r>
       <w:r>
         <w:rPr>
           <w:rStyle w:val="StyleTitreLatin36ptCar"/>
@@ -108,15 +103,29 @@
           <w:szCs w:val="56"/>
         </w:rPr>
       </w:pPr>
-      <w:fldSimple w:instr=" DOCPROPERTY  Title  \* MERGEFORMAT ">
-        <w:r>
-          <w:rPr>
-            <w:rStyle w:val="TitreProjetCar"/>
-            <w:szCs w:val="56"/>
-          </w:rPr>
-          <w:t>Etude d'opportunité et de faisabilité</w:t>
-        </w:r>
-      </w:fldSimple>
+      <w:r>
+        <w:fldChar w:fldCharType="begin"/>
+      </w:r>
+      <w:r>
+        <w:instrText xml:space="preserve"> DOCPROPERTY  Title  \* MERGEFORMAT </w:instrText>
+      </w:r>
+      <w:r>
+        <w:fldChar w:fldCharType="separate"/>
+      </w:r>
+      <w:r>
+        <w:rPr>
+          <w:rStyle w:val="TitreProjetCar"/>
+          <w:szCs w:val="56"/>
+        </w:rPr>
+        <w:t>Etude d'opportunité et de faisabilité</w:t>
+      </w:r>
+      <w:r>
+        <w:rPr>
+          <w:rStyle w:val="TitreProjetCar"/>
+          <w:szCs w:val="56"/>
+        </w:rPr>
+        <w:fldChar w:fldCharType="end"/>
+      </w:r>
       <w:r>
         <w:rPr>
           <w:rStyle w:val="StyleTitreLatin36ptCar"/>
@@ -137,14 +146,24 @@
       <w:r>
         <w:t xml:space="preserve">Version </w:t>
       </w:r>
-      <w:fldSimple w:instr=" DOCPROPERTY  Version  \* MERGEFORMAT ">
-        <w:r>
-          <w:t>1.</w:t>
-        </w:r>
-        <w:r>
-          <w:t>0</w:t>
-        </w:r>
-      </w:fldSimple>
+      <w:r>
+        <w:fldChar w:fldCharType="begin"/>
+      </w:r>
+      <w:r>
+        <w:instrText xml:space="preserve"> DOCPROPERTY  Version  \* MERGEFORMAT </w:instrText>
+      </w:r>
+      <w:r>
+        <w:fldChar w:fldCharType="separate"/>
+      </w:r>
+      <w:r>
+        <w:t>1.</w:t>
+      </w:r>
+      <w:r>
+        <w:t>0</w:t>
+      </w:r>
+      <w:r>
+        <w:fldChar w:fldCharType="end"/>
+      </w:r>
     </w:p>
     <w:p>
       <w:pPr>
@@ -158,26 +177,39 @@
       <w:pPr>
         <w:jc w:val="center"/>
       </w:pPr>
-      <w:fldSimple w:instr=" DOCPROPERTY  Date  \* MERGEFORMAT ">
-        <w:r>
-          <w:rPr>
-            <w:sz w:val="28"/>
-          </w:rPr>
-          <w:t>31</w:t>
-        </w:r>
-        <w:r>
-          <w:rPr>
-            <w:sz w:val="28"/>
-          </w:rPr>
-          <w:t>/03/201</w:t>
-        </w:r>
-        <w:r>
-          <w:rPr>
-            <w:sz w:val="28"/>
-          </w:rPr>
-          <w:t>5</w:t>
-        </w:r>
-      </w:fldSimple>
+      <w:r>
+        <w:fldChar w:fldCharType="begin"/>
+      </w:r>
+      <w:r>
+        <w:instrText xml:space="preserve"> DOCPROPERTY  Date  \* MERGEFORMAT </w:instrText>
+      </w:r>
+      <w:r>
+        <w:fldChar w:fldCharType="separate"/>
+      </w:r>
+      <w:r>
+        <w:rPr>
+          <w:sz w:val="28"/>
+        </w:rPr>
+        <w:t>30/09</w:t>
+      </w:r>
+      <w:r>
+        <w:rPr>
+          <w:sz w:val="28"/>
+        </w:rPr>
+        <w:t>/201</w:t>
+      </w:r>
+      <w:r>
+        <w:rPr>
+          <w:sz w:val="28"/>
+        </w:rPr>
+        <w:t>5</w:t>
+      </w:r>
+      <w:r>
+        <w:rPr>
+          <w:sz w:val="28"/>
+        </w:rPr>
+        <w:fldChar w:fldCharType="end"/>
+      </w:r>
     </w:p>
     <w:p>
       <w:pPr>
@@ -211,7 +243,7 @@
           <w:insideV w:val="single" w:sz="6" w:space="0" w:color="auto"/>
         </w:tblBorders>
         <w:tblLayout w:type="fixed"/>
-        <w:tblLook w:val="0000"/>
+        <w:tblLook w:val="0000" w:firstRow="0" w:lastRow="0" w:firstColumn="0" w:lastColumn="0" w:noHBand="0" w:noVBand="0"/>
       </w:tblPr>
       <w:tblGrid>
         <w:gridCol w:w="2304"/>
@@ -337,6 +369,120 @@
                 <w:lang w:val="fr-FR"/>
               </w:rPr>
               <w:t>Auteur</w:t>
+            </w:r>
+          </w:p>
+        </w:tc>
+      </w:tr>
+      <w:tr>
+        <w:tc>
+          <w:tcPr>
+            <w:tcW w:w="2304" w:type="dxa"/>
+            <w:tcBorders>
+              <w:top w:val="single" w:sz="6" w:space="0" w:color="auto"/>
+              <w:left w:val="single" w:sz="6" w:space="0" w:color="auto"/>
+              <w:bottom w:val="single" w:sz="6" w:space="0" w:color="auto"/>
+              <w:right w:val="single" w:sz="6" w:space="0" w:color="auto"/>
+            </w:tcBorders>
+          </w:tcPr>
+          <w:p>
+            <w:pPr>
+              <w:pStyle w:val="Tabletext"/>
+              <w:jc w:val="center"/>
+              <w:rPr>
+                <w:rFonts w:ascii="Arial" w:hAnsi="Arial" w:cs="Arial"/>
+                <w:lang w:val="fr-FR"/>
+              </w:rPr>
+            </w:pPr>
+            <w:r>
+              <w:rPr>
+                <w:rFonts w:ascii="Arial" w:hAnsi="Arial" w:cs="Arial"/>
+                <w:lang w:val="fr-FR"/>
+              </w:rPr>
+              <w:t>30/09/2015</w:t>
+            </w:r>
+          </w:p>
+        </w:tc>
+        <w:tc>
+          <w:tcPr>
+            <w:tcW w:w="1152" w:type="dxa"/>
+            <w:tcBorders>
+              <w:top w:val="single" w:sz="6" w:space="0" w:color="auto"/>
+              <w:left w:val="single" w:sz="6" w:space="0" w:color="auto"/>
+              <w:bottom w:val="single" w:sz="6" w:space="0" w:color="auto"/>
+              <w:right w:val="single" w:sz="6" w:space="0" w:color="auto"/>
+            </w:tcBorders>
+          </w:tcPr>
+          <w:p>
+            <w:pPr>
+              <w:pStyle w:val="Tabletext"/>
+              <w:jc w:val="center"/>
+              <w:rPr>
+                <w:rFonts w:ascii="Arial" w:hAnsi="Arial" w:cs="Arial"/>
+                <w:lang w:val="fr-FR"/>
+              </w:rPr>
+            </w:pPr>
+            <w:r>
+              <w:rPr>
+                <w:rFonts w:ascii="Arial" w:hAnsi="Arial" w:cs="Arial"/>
+                <w:lang w:val="fr-FR"/>
+              </w:rPr>
+              <w:t>1.0</w:t>
+            </w:r>
+          </w:p>
+        </w:tc>
+        <w:tc>
+          <w:tcPr>
+            <w:tcW w:w="3744" w:type="dxa"/>
+            <w:tcBorders>
+              <w:top w:val="single" w:sz="6" w:space="0" w:color="auto"/>
+              <w:left w:val="single" w:sz="6" w:space="0" w:color="auto"/>
+              <w:bottom w:val="single" w:sz="6" w:space="0" w:color="auto"/>
+              <w:right w:val="single" w:sz="6" w:space="0" w:color="auto"/>
+            </w:tcBorders>
+          </w:tcPr>
+          <w:p>
+            <w:pPr>
+              <w:pStyle w:val="Tabletext"/>
+              <w:jc w:val="center"/>
+              <w:rPr>
+                <w:rFonts w:ascii="Arial" w:hAnsi="Arial" w:cs="Arial"/>
+                <w:lang w:val="fr-FR"/>
+              </w:rPr>
+            </w:pPr>
+            <w:r>
+              <w:rPr>
+                <w:rFonts w:ascii="Arial" w:hAnsi="Arial" w:cs="Arial"/>
+                <w:lang w:val="fr-FR"/>
+              </w:rPr>
+              <w:t>Première version</w:t>
+            </w:r>
+          </w:p>
+        </w:tc>
+        <w:tc>
+          <w:tcPr>
+            <w:tcW w:w="2304" w:type="dxa"/>
+            <w:tcBorders>
+              <w:top w:val="single" w:sz="6" w:space="0" w:color="auto"/>
+              <w:left w:val="single" w:sz="6" w:space="0" w:color="auto"/>
+              <w:bottom w:val="single" w:sz="6" w:space="0" w:color="auto"/>
+              <w:right w:val="single" w:sz="6" w:space="0" w:color="auto"/>
+            </w:tcBorders>
+          </w:tcPr>
+          <w:p>
+            <w:pPr>
+              <w:pStyle w:val="Tabletext"/>
+              <w:jc w:val="center"/>
+              <w:rPr>
+                <w:rFonts w:ascii="Arial" w:hAnsi="Arial" w:cs="Arial"/>
+                <w:lang w:val="fr-FR"/>
+              </w:rPr>
+            </w:pPr>
+            <w:r>
+              <w:rPr>
+                <w:rFonts w:ascii="Arial" w:hAnsi="Arial" w:cs="Arial"/>
+                <w:lang w:val="fr-FR"/>
+              </w:rPr>
+              <w:t>Valentin Chatelain</w:t>
             </w:r>
           </w:p>
         </w:tc>
@@ -599,92 +745,6 @@
           </w:p>
         </w:tc>
       </w:tr>
-      <w:tr>
-        <w:tc>
-          <w:tcPr>
-            <w:tcW w:w="2304" w:type="dxa"/>
-            <w:tcBorders>
-              <w:top w:val="single" w:sz="6" w:space="0" w:color="auto"/>
-              <w:left w:val="single" w:sz="6" w:space="0" w:color="auto"/>
-              <w:bottom w:val="single" w:sz="6" w:space="0" w:color="auto"/>
-              <w:right w:val="single" w:sz="6" w:space="0" w:color="auto"/>
-            </w:tcBorders>
-          </w:tcPr>
-          <w:p>
-            <w:pPr>
-              <w:pStyle w:val="Tabletext"/>
-              <w:jc w:val="center"/>
-              <w:rPr>
-                <w:rFonts w:ascii="Arial" w:hAnsi="Arial" w:cs="Arial"/>
-                <w:lang w:val="fr-FR"/>
-              </w:rPr>
-            </w:pPr>
-          </w:p>
-        </w:tc>
-        <w:tc>
-          <w:tcPr>
-            <w:tcW w:w="1152" w:type="dxa"/>
-            <w:tcBorders>
-              <w:top w:val="single" w:sz="6" w:space="0" w:color="auto"/>
-              <w:left w:val="single" w:sz="6" w:space="0" w:color="auto"/>
-              <w:bottom w:val="single" w:sz="6" w:space="0" w:color="auto"/>
-              <w:right w:val="single" w:sz="6" w:space="0" w:color="auto"/>
-            </w:tcBorders>
-          </w:tcPr>
-          <w:p>
-            <w:pPr>
-              <w:pStyle w:val="Tabletext"/>
-              <w:jc w:val="center"/>
-              <w:rPr>
-                <w:rFonts w:ascii="Arial" w:hAnsi="Arial" w:cs="Arial"/>
-                <w:lang w:val="fr-FR"/>
-              </w:rPr>
-            </w:pPr>
-          </w:p>
-        </w:tc>
-        <w:tc>
-          <w:tcPr>
-            <w:tcW w:w="3744" w:type="dxa"/>
-            <w:tcBorders>
-              <w:top w:val="single" w:sz="6" w:space="0" w:color="auto"/>
-              <w:left w:val="single" w:sz="6" w:space="0" w:color="auto"/>
-              <w:bottom w:val="single" w:sz="6" w:space="0" w:color="auto"/>
-              <w:right w:val="single" w:sz="6" w:space="0" w:color="auto"/>
-            </w:tcBorders>
-          </w:tcPr>
-          <w:p>
-            <w:pPr>
-              <w:pStyle w:val="Tabletext"/>
-              <w:jc w:val="center"/>
-              <w:rPr>
-                <w:rFonts w:ascii="Arial" w:hAnsi="Arial" w:cs="Arial"/>
-                <w:lang w:val="fr-FR"/>
-              </w:rPr>
-            </w:pPr>
-          </w:p>
-        </w:tc>
-        <w:tc>
-          <w:tcPr>
-            <w:tcW w:w="2304" w:type="dxa"/>
-            <w:tcBorders>
-              <w:top w:val="single" w:sz="6" w:space="0" w:color="auto"/>
-              <w:left w:val="single" w:sz="6" w:space="0" w:color="auto"/>
-              <w:bottom w:val="single" w:sz="6" w:space="0" w:color="auto"/>
-              <w:right w:val="single" w:sz="6" w:space="0" w:color="auto"/>
-            </w:tcBorders>
-          </w:tcPr>
-          <w:p>
-            <w:pPr>
-              <w:pStyle w:val="Tabletext"/>
-              <w:jc w:val="center"/>
-              <w:rPr>
-                <w:rFonts w:ascii="Arial" w:hAnsi="Arial" w:cs="Arial"/>
-                <w:lang w:val="fr-FR"/>
-              </w:rPr>
-            </w:pPr>
-          </w:p>
-        </w:tc>
-      </w:tr>
     </w:tbl>
     <w:p>
       <w:pPr>
@@ -694,6 +754,8 @@
           <w:cols w:space="720"/>
         </w:sectPr>
       </w:pPr>
+      <w:bookmarkStart w:id="0" w:name="_GoBack"/>
+      <w:bookmarkEnd w:id="0"/>
     </w:p>
     <w:p>
       <w:pPr>
@@ -1419,212 +1481,6 @@
         <w:tabs>
           <w:tab w:val="right" w:leader="dot" w:pos="9062"/>
         </w:tabs>
-        <w:rPr>
-          <w:rFonts w:eastAsiaTheme="minorEastAsia"/>
-          <w:noProof/>
-          <w:lang w:eastAsia="fr-FR"/>
-        </w:rPr>
-      </w:pPr>
-      <w:hyperlink w:anchor="_Toc415585133" w:history="1">
-        <w:r>
-          <w:rPr>
-            <w:rStyle w:val="Lienhypertexte"/>
-            <w:noProof/>
-          </w:rPr>
-          <w:t>Risques et actions en conséquence</w:t>
-        </w:r>
-        <w:r>
-          <w:rPr>
-            <w:noProof/>
-            <w:webHidden/>
-          </w:rPr>
-          <w:tab/>
-        </w:r>
-        <w:r>
-          <w:rPr>
-            <w:noProof/>
-            <w:webHidden/>
-          </w:rPr>
-          <w:fldChar w:fldCharType="begin"/>
-        </w:r>
-        <w:r>
-          <w:rPr>
-            <w:noProof/>
-            <w:webHidden/>
-          </w:rPr>
-          <w:instrText xml:space="preserve"> PAGEREF _Toc415585133 \h </w:instrText>
-        </w:r>
-        <w:r>
-          <w:rPr>
-            <w:noProof/>
-            <w:webHidden/>
-          </w:rPr>
-        </w:r>
-        <w:r>
-          <w:rPr>
-            <w:noProof/>
-            <w:webHidden/>
-          </w:rPr>
-          <w:fldChar w:fldCharType="separate"/>
-        </w:r>
-        <w:r>
-          <w:rPr>
-            <w:noProof/>
-            <w:webHidden/>
-          </w:rPr>
-          <w:t>5</w:t>
-        </w:r>
-        <w:r>
-          <w:rPr>
-            <w:noProof/>
-            <w:webHidden/>
-          </w:rPr>
-          <w:fldChar w:fldCharType="end"/>
-        </w:r>
-      </w:hyperlink>
-    </w:p>
-    <w:p>
-      <w:pPr>
-        <w:pStyle w:val="TM1"/>
-        <w:tabs>
-          <w:tab w:val="right" w:leader="dot" w:pos="9062"/>
-        </w:tabs>
-        <w:rPr>
-          <w:rFonts w:eastAsiaTheme="minorEastAsia"/>
-          <w:noProof/>
-          <w:lang w:eastAsia="fr-FR"/>
-        </w:rPr>
-      </w:pPr>
-      <w:hyperlink w:anchor="_Toc415585134" w:history="1">
-        <w:r>
-          <w:rPr>
-            <w:rStyle w:val="Lienhypertexte"/>
-            <w:noProof/>
-          </w:rPr>
-          <w:t>Aspects économiques ou matériels</w:t>
-        </w:r>
-        <w:r>
-          <w:rPr>
-            <w:noProof/>
-            <w:webHidden/>
-          </w:rPr>
-          <w:tab/>
-        </w:r>
-        <w:r>
-          <w:rPr>
-            <w:noProof/>
-            <w:webHidden/>
-          </w:rPr>
-          <w:fldChar w:fldCharType="begin"/>
-        </w:r>
-        <w:r>
-          <w:rPr>
-            <w:noProof/>
-            <w:webHidden/>
-          </w:rPr>
-          <w:instrText xml:space="preserve"> PAGEREF _Toc415585134 \h </w:instrText>
-        </w:r>
-        <w:r>
-          <w:rPr>
-            <w:noProof/>
-            <w:webHidden/>
-          </w:rPr>
-        </w:r>
-        <w:r>
-          <w:rPr>
-            <w:noProof/>
-            <w:webHidden/>
-          </w:rPr>
-          <w:fldChar w:fldCharType="separate"/>
-        </w:r>
-        <w:r>
-          <w:rPr>
-            <w:noProof/>
-            <w:webHidden/>
-          </w:rPr>
-          <w:t>5</w:t>
-        </w:r>
-        <w:r>
-          <w:rPr>
-            <w:noProof/>
-            <w:webHidden/>
-          </w:rPr>
-          <w:fldChar w:fldCharType="end"/>
-        </w:r>
-      </w:hyperlink>
-    </w:p>
-    <w:p>
-      <w:pPr>
-        <w:pStyle w:val="TM2"/>
-        <w:tabs>
-          <w:tab w:val="right" w:leader="dot" w:pos="9062"/>
-        </w:tabs>
-        <w:rPr>
-          <w:rFonts w:eastAsiaTheme="minorEastAsia"/>
-          <w:noProof/>
-          <w:lang w:eastAsia="fr-FR"/>
-        </w:rPr>
-      </w:pPr>
-      <w:hyperlink w:anchor="_Toc415585135" w:history="1">
-        <w:r>
-          <w:rPr>
-            <w:rStyle w:val="Lienhypertexte"/>
-            <w:noProof/>
-          </w:rPr>
-          <w:t>Budget prévisionnel</w:t>
-        </w:r>
-        <w:r>
-          <w:rPr>
-            <w:noProof/>
-            <w:webHidden/>
-          </w:rPr>
-          <w:tab/>
-        </w:r>
-        <w:r>
-          <w:rPr>
-            <w:noProof/>
-            <w:webHidden/>
-          </w:rPr>
-          <w:fldChar w:fldCharType="begin"/>
-        </w:r>
-        <w:r>
-          <w:rPr>
-            <w:noProof/>
-            <w:webHidden/>
-          </w:rPr>
-          <w:instrText xml:space="preserve"> PAGEREF _Toc415585135 \h </w:instrText>
-        </w:r>
-        <w:r>
-          <w:rPr>
-            <w:noProof/>
-            <w:webHidden/>
-          </w:rPr>
-        </w:r>
-        <w:r>
-          <w:rPr>
-            <w:noProof/>
-            <w:webHidden/>
-          </w:rPr>
-          <w:fldChar w:fldCharType="separate"/>
-        </w:r>
-        <w:r>
-          <w:rPr>
-            <w:noProof/>
-            <w:webHidden/>
-          </w:rPr>
-          <w:t>5</w:t>
-        </w:r>
-        <w:r>
-          <w:rPr>
-            <w:noProof/>
-            <w:webHidden/>
-          </w:rPr>
-          <w:fldChar w:fldCharType="end"/>
-        </w:r>
-      </w:hyperlink>
-    </w:p>
-    <w:p>
-      <w:pPr>
         <w:sectPr>
           <w:footerReference w:type="default" r:id="rId9"/>
           <w:pgSz w:w="11906" w:h="16838"/>
@@ -1633,6 +1489,63 @@
           <w:docGrid w:linePitch="360"/>
         </w:sectPr>
       </w:pPr>
+      <w:hyperlink w:anchor="_Toc415585133" w:history="1">
+        <w:r>
+          <w:rPr>
+            <w:rStyle w:val="Lienhypertexte"/>
+            <w:noProof/>
+          </w:rPr>
+          <w:t>Risques et actions en conséquence</w:t>
+        </w:r>
+        <w:r>
+          <w:rPr>
+            <w:noProof/>
+            <w:webHidden/>
+          </w:rPr>
+          <w:tab/>
+        </w:r>
+        <w:r>
+          <w:rPr>
+            <w:noProof/>
+            <w:webHidden/>
+          </w:rPr>
+          <w:fldChar w:fldCharType="begin"/>
+        </w:r>
+        <w:r>
+          <w:rPr>
+            <w:noProof/>
+            <w:webHidden/>
+          </w:rPr>
+          <w:instrText xml:space="preserve"> PAGEREF _Toc415585133 \h </w:instrText>
+        </w:r>
+        <w:r>
+          <w:rPr>
+            <w:noProof/>
+            <w:webHidden/>
+          </w:rPr>
+        </w:r>
+        <w:r>
+          <w:rPr>
+            <w:noProof/>
+            <w:webHidden/>
+          </w:rPr>
+          <w:fldChar w:fldCharType="separate"/>
+        </w:r>
+        <w:r>
+          <w:rPr>
+            <w:noProof/>
+            <w:webHidden/>
+          </w:rPr>
+          <w:t>5</w:t>
+        </w:r>
+        <w:r>
+          <w:rPr>
+            <w:noProof/>
+            <w:webHidden/>
+          </w:rPr>
+          <w:fldChar w:fldCharType="end"/>
+        </w:r>
+      </w:hyperlink>
       <w:r>
         <w:fldChar w:fldCharType="end"/>
       </w:r>
@@ -1641,374 +1554,610 @@
       <w:pPr>
         <w:pStyle w:val="Titre1"/>
       </w:pPr>
-      <w:bookmarkStart w:id="0" w:name="_Toc415585123"/>
+      <w:bookmarkStart w:id="1" w:name="_Toc415585123"/>
       <w:r>
         <w:lastRenderedPageBreak/>
         <w:t>Mission</w:t>
       </w:r>
-      <w:bookmarkEnd w:id="0"/>
-    </w:p>
-    <w:p>
-      <w:r>
-        <w:pict>
-          <v:shapetype id="_x0000_t202" coordsize="21600,21600" o:spt="202" path="m,l,21600r21600,l21600,xe">
-            <v:stroke joinstyle="miter"/>
-            <v:path gradientshapeok="t" o:connecttype="rect"/>
-          </v:shapetype>
-          <v:shape id="_x0000_s1035" type="#_x0000_t202" style="width:481.6pt;height:23.25pt;mso-position-horizontal-relative:char;mso-position-vertical-relative:line;mso-width-relative:margin;mso-height-relative:margin" fillcolor="#9bbb59 [3206]" strokecolor="#f2f2f2 [3041]" strokeweight="3pt">
-            <v:shadow on="t" type="perspective" color="#4e6128 [1606]" opacity=".5" offset="1pt" offset2="-1pt"/>
-            <v:textbox>
-              <w:txbxContent>
-                <w:p>
-                  <w:r>
-                    <w:t>Définissez en 2 ou 3 lignes la mission de votre projet</w:t>
-                  </w:r>
-                </w:p>
-              </w:txbxContent>
-            </v:textbox>
-            <w10:wrap type="none"/>
-            <w10:anchorlock/>
-          </v:shape>
-        </w:pict>
-      </w:r>
-    </w:p>
+      <w:bookmarkEnd w:id="1"/>
+    </w:p>
+    <w:p/>
+    <w:p>
+      <w:r>
+        <w:t>Créer un jeu massivement multi-joueurs sur navigateur web permettant aux joueurs de se balader librement dans un monde virtuel en deux dimensions, de gagner de l’argent virtuel, de communiquer avec les autres joueurs, d’acheter des propriétés et d’exercer un emploi virtuel.</w:t>
+      </w:r>
+      <w:r>
+        <w:t xml:space="preserve"> </w:t>
+      </w:r>
+    </w:p>
+    <w:p/>
     <w:p>
       <w:pPr>
         <w:pStyle w:val="Titre1"/>
       </w:pPr>
-      <w:bookmarkStart w:id="1" w:name="_Toc415585124"/>
+      <w:bookmarkStart w:id="2" w:name="_Toc415585124"/>
       <w:r>
         <w:t>Objectifs</w:t>
       </w:r>
-      <w:bookmarkEnd w:id="1"/>
-    </w:p>
-    <w:p>
-      <w:r>
-        <w:pict>
-          <v:shape id="_x0000_s1034" type="#_x0000_t202" style="width:481.6pt;height:23.25pt;mso-position-horizontal-relative:char;mso-position-vertical-relative:line;mso-width-relative:margin;mso-height-relative:margin" fillcolor="#9bbb59 [3206]" strokecolor="#f2f2f2 [3041]" strokeweight="3pt">
-            <v:shadow on="t" type="perspective" color="#4e6128 [1606]" opacity=".5" offset="1pt" offset2="-1pt"/>
-            <v:textbox>
-              <w:txbxContent>
-                <w:p>
-                  <w:r>
-                    <w:t>Identifiez 5 ou 6 objectifs de votre projet, précisez-les sous forme S.M.A.R.T.</w:t>
-                  </w:r>
-                </w:p>
-                <w:p/>
-              </w:txbxContent>
-            </v:textbox>
-            <w10:wrap type="none"/>
-            <w10:anchorlock/>
-          </v:shape>
-        </w:pict>
-      </w:r>
-    </w:p>
+      <w:bookmarkEnd w:id="2"/>
+    </w:p>
+    <w:p/>
+    <w:p>
+      <w:r>
+        <w:t xml:space="preserve">Nous avons identifiés 5 objectifs qui nous permettront de mener à bien notre projet : </w:t>
+      </w:r>
+    </w:p>
+    <w:p>
+      <w:pPr>
+        <w:pStyle w:val="Paragraphedeliste"/>
+        <w:numPr>
+          <w:ilvl w:val="0"/>
+          <w:numId w:val="13"/>
+        </w:numPr>
+      </w:pPr>
+      <w:r>
+        <w:t>Mettre en place un serveur de jeu en ASP.net capable d’accueillir et de synchroniser au moins 100 joueurs simultanément.</w:t>
+      </w:r>
+    </w:p>
+    <w:p>
+      <w:pPr>
+        <w:pStyle w:val="Paragraphedeliste"/>
+        <w:numPr>
+          <w:ilvl w:val="0"/>
+          <w:numId w:val="13"/>
+        </w:numPr>
+      </w:pPr>
+      <w:r>
+        <w:t>Implémenter une base de données MySQL afin de stocker les informations relatives au jeu</w:t>
+      </w:r>
+    </w:p>
+    <w:p>
+      <w:pPr>
+        <w:pStyle w:val="Paragraphedeliste"/>
+        <w:numPr>
+          <w:ilvl w:val="0"/>
+          <w:numId w:val="13"/>
+        </w:numPr>
+      </w:pPr>
+      <w:r>
+        <w:t>Implémenter la technologie SignalR</w:t>
+      </w:r>
+      <w:r>
+        <w:t xml:space="preserve"> afin de faire le lien entre le client et le serveur</w:t>
+      </w:r>
+    </w:p>
+    <w:p>
+      <w:pPr>
+        <w:pStyle w:val="Paragraphedeliste"/>
+        <w:numPr>
+          <w:ilvl w:val="0"/>
+          <w:numId w:val="13"/>
+        </w:numPr>
+      </w:pPr>
+      <w:r>
+        <w:t>Créer un site web d’inscription qui permettra également d’accéder au jeu</w:t>
+      </w:r>
+    </w:p>
+    <w:p>
+      <w:pPr>
+        <w:pStyle w:val="Paragraphedeliste"/>
+        <w:numPr>
+          <w:ilvl w:val="0"/>
+          <w:numId w:val="13"/>
+        </w:numPr>
+      </w:pPr>
+      <w:r>
+        <w:t>Réaliser la partie cliente du jeu en JavaScript</w:t>
+      </w:r>
+    </w:p>
+    <w:p/>
     <w:p>
       <w:pPr>
         <w:pStyle w:val="Titre1"/>
       </w:pPr>
-      <w:bookmarkStart w:id="2" w:name="_Toc415585125"/>
+      <w:bookmarkStart w:id="3" w:name="_Toc415585125"/>
       <w:r>
         <w:t>Opportunité</w:t>
       </w:r>
-      <w:bookmarkEnd w:id="2"/>
+      <w:bookmarkEnd w:id="3"/>
     </w:p>
     <w:p>
       <w:pPr>
         <w:pStyle w:val="Titre2"/>
       </w:pPr>
-      <w:bookmarkStart w:id="3" w:name="_Toc415585126"/>
+      <w:bookmarkStart w:id="4" w:name="_Toc415585126"/>
       <w:r>
         <w:t>Contexte initial et historique</w:t>
       </w:r>
-      <w:bookmarkEnd w:id="3"/>
-    </w:p>
-    <w:p>
-      <w:r>
-        <w:pict>
-          <v:shape id="_x0000_s1033" type="#_x0000_t202" style="width:481.6pt;height:23.25pt;mso-position-horizontal-relative:char;mso-position-vertical-relative:line;mso-width-relative:margin;mso-height-relative:margin" fillcolor="#9bbb59 [3206]" strokecolor="#f2f2f2 [3041]" strokeweight="3pt">
-            <v:shadow on="t" type="perspective" color="#4e6128 [1606]" opacity=".5" offset="1pt" offset2="-1pt"/>
-            <v:textbox>
-              <w:txbxContent>
-                <w:p>
-                  <w:r>
-                    <w:t>Précisez le contexte, l’origine du projet, et s’il y a lieu, l’historique du projet.</w:t>
-                  </w:r>
-                </w:p>
-              </w:txbxContent>
-            </v:textbox>
-            <w10:wrap type="none"/>
-            <w10:anchorlock/>
-          </v:shape>
-        </w:pict>
-      </w:r>
-    </w:p>
+      <w:bookmarkEnd w:id="4"/>
+    </w:p>
+    <w:p/>
+    <w:p>
+      <w:r>
+        <w:t xml:space="preserve">Dans un monde ou les réseaux sociaux sont omniprésents, Wander se différencie en proposant aux utilisateurs de mener une vie virtuelle tout en permettant de rencontrer de réelles personnes. </w:t>
+      </w:r>
+    </w:p>
+    <w:p/>
     <w:p>
       <w:pPr>
         <w:pStyle w:val="Titre2"/>
       </w:pPr>
-      <w:bookmarkStart w:id="4" w:name="_Toc415585127"/>
+      <w:bookmarkStart w:id="5" w:name="_Toc415585127"/>
       <w:r>
         <w:t>Périmètre du projet</w:t>
       </w:r>
-      <w:bookmarkEnd w:id="4"/>
-    </w:p>
-    <w:p>
-      <w:r>
-        <w:pict>
-          <v:shape id="_x0000_s1032" type="#_x0000_t202" style="width:481.6pt;height:39.75pt;mso-position-horizontal-relative:char;mso-position-vertical-relative:line;mso-width-relative:margin;mso-height-relative:margin" fillcolor="#9bbb59 [3206]" strokecolor="#f2f2f2 [3041]" strokeweight="3pt">
-            <v:shadow on="t" type="perspective" color="#4e6128 [1606]" opacity=".5" offset="1pt" offset2="-1pt"/>
-            <v:textbox>
-              <w:txbxContent>
-                <w:p>
-                  <w:r>
-                    <w:t>Définissez explicitement les bornes de votre projet : précisez ce qui est inclus dans les objectifs du projet définis précédemment et ce qui ne l’est pas. Précisez quel est l’environnement qui sera impacté.</w:t>
-                  </w:r>
-                </w:p>
-                <w:p/>
-              </w:txbxContent>
-            </v:textbox>
-            <w10:wrap type="none"/>
-            <w10:anchorlock/>
-          </v:shape>
-        </w:pict>
-      </w:r>
-    </w:p>
+      <w:bookmarkEnd w:id="5"/>
+    </w:p>
+    <w:p/>
+    <w:p>
+      <w:r>
+        <w:t>Le projet Wander sera un projet grand public, n’importe quel utilisateur munis d’un accès à internet pourra accéder à notre plate-forme de jeu.</w:t>
+      </w:r>
+    </w:p>
+    <w:p/>
+    <w:p/>
+    <w:p/>
+    <w:p/>
     <w:p>
       <w:pPr>
         <w:pStyle w:val="Titre2"/>
       </w:pPr>
-      <w:bookmarkStart w:id="5" w:name="_Toc415585128"/>
-      <w:r>
+      <w:bookmarkStart w:id="6" w:name="_Toc415585128"/>
+      <w:r>
+        <w:lastRenderedPageBreak/>
         <w:t>Vision à plus long terme et impact sur l’existant</w:t>
       </w:r>
-      <w:bookmarkEnd w:id="5"/>
-    </w:p>
-    <w:p>
-      <w:r>
-        <w:pict>
-          <v:shape id="_x0000_s1031" type="#_x0000_t202" style="width:481.6pt;height:37pt;mso-position-horizontal-relative:char;mso-position-vertical-relative:line;mso-width-relative:margin;mso-height-relative:margin" fillcolor="#9bbb59 [3206]" strokecolor="#f2f2f2 [3041]" strokeweight="3pt">
-            <v:shadow on="t" type="perspective" color="#4e6128 [1606]" opacity=".5" offset="1pt" offset2="-1pt"/>
-            <v:textbox>
-              <w:txbxContent>
-                <w:p>
-                  <w:r>
-                    <w:t>Expliquez comment s’insèrera le projet dans l’environnement de travail et/ou de vie existant. Présentez comment le projet pourra évoluer.</w:t>
-                  </w:r>
-                </w:p>
-                <w:p/>
-              </w:txbxContent>
-            </v:textbox>
-            <w10:wrap type="none"/>
-            <w10:anchorlock/>
-          </v:shape>
-        </w:pict>
+      <w:bookmarkEnd w:id="6"/>
+    </w:p>
+    <w:p/>
+    <w:p>
+      <w:r>
+        <w:t>Le projet Wander sera totalement évolutif. Il sera possible d’y ajouter un nombre infini de fonctionnalités comme par exemple de nouveaux jobs virtuels, de nouveaux bâtiments ou encore de nouveaux environnements. De plus, le serveur pourra s’étendre afin d’accueillir un plus grand nombre de joueurs si la demande est forte.</w:t>
       </w:r>
     </w:p>
     <w:p>
       <w:pPr>
         <w:pStyle w:val="Titre2"/>
       </w:pPr>
-      <w:bookmarkStart w:id="6" w:name="_Toc415585129"/>
+      <w:bookmarkStart w:id="7" w:name="_Toc415585129"/>
       <w:r>
         <w:t>S.W.O.T.</w:t>
       </w:r>
-      <w:bookmarkEnd w:id="6"/>
-    </w:p>
-    <w:p>
-      <w:r>
-        <w:pict>
-          <v:shape id="_x0000_s1030" type="#_x0000_t202" style="width:481.6pt;height:43.4pt;mso-position-horizontal-relative:char;mso-position-vertical-relative:line;mso-width-relative:margin;mso-height-relative:margin" fillcolor="#9bbb59 [3206]" strokecolor="#f2f2f2 [3041]" strokeweight="3pt">
-            <v:shadow on="t" type="perspective" color="#4e6128 [1606]" opacity=".5" offset="1pt" offset2="-1pt"/>
-            <v:textbox>
-              <w:txbxContent>
-                <w:p>
-                  <w:r>
-                    <w:t>Réalisez un diagramme S.W.O.T. Pour cela pensez à toutes les parties prenantes ainsi que tous les objectifs de votre projet</w:t>
-                  </w:r>
-                </w:p>
-              </w:txbxContent>
-            </v:textbox>
-            <w10:wrap type="none"/>
-            <w10:anchorlock/>
-          </v:shape>
-        </w:pict>
-      </w:r>
-    </w:p>
+      <w:bookmarkEnd w:id="7"/>
+    </w:p>
+    <w:p/>
+    <w:tbl>
+      <w:tblPr>
+        <w:tblStyle w:val="TableauGrille4-Accentuation1"/>
+        <w:tblW w:w="0" w:type="auto"/>
+        <w:tblLook w:val="04A0" w:firstRow="1" w:lastRow="0" w:firstColumn="1" w:lastColumn="0" w:noHBand="0" w:noVBand="1"/>
+      </w:tblPr>
+      <w:tblGrid>
+        <w:gridCol w:w="4606"/>
+        <w:gridCol w:w="4606"/>
+      </w:tblGrid>
+      <w:tr>
+        <w:trPr>
+          <w:cnfStyle w:val="100000000000" w:firstRow="1" w:lastRow="0" w:firstColumn="0" w:lastColumn="0" w:oddVBand="0" w:evenVBand="0" w:oddHBand="0" w:evenHBand="0" w:firstRowFirstColumn="0" w:firstRowLastColumn="0" w:lastRowFirstColumn="0" w:lastRowLastColumn="0"/>
+          <w:trHeight w:val="458"/>
+        </w:trPr>
+        <w:tc>
+          <w:tcPr>
+            <w:cnfStyle w:val="001000000000" w:firstRow="0" w:lastRow="0" w:firstColumn="1" w:lastColumn="0" w:oddVBand="0" w:evenVBand="0" w:oddHBand="0" w:evenHBand="0" w:firstRowFirstColumn="0" w:firstRowLastColumn="0" w:lastRowFirstColumn="0" w:lastRowLastColumn="0"/>
+            <w:tcW w:w="4606" w:type="dxa"/>
+            <w:tcBorders>
+              <w:top w:val="nil"/>
+              <w:left w:val="nil"/>
+              <w:bottom w:val="nil"/>
+            </w:tcBorders>
+            <w:shd w:val="clear" w:color="auto" w:fill="548DD4" w:themeFill="text2" w:themeFillTint="99"/>
+          </w:tcPr>
+          <w:p>
+            <w:pPr>
+              <w:tabs>
+                <w:tab w:val="right" w:pos="4390"/>
+              </w:tabs>
+            </w:pPr>
+            <w:r>
+              <w:t>Forces</w:t>
+            </w:r>
+            <w:r>
+              <w:tab/>
+            </w:r>
+          </w:p>
+        </w:tc>
+        <w:tc>
+          <w:tcPr>
+            <w:tcW w:w="4606" w:type="dxa"/>
+            <w:tcBorders>
+              <w:top w:val="nil"/>
+              <w:bottom w:val="nil"/>
+              <w:right w:val="nil"/>
+            </w:tcBorders>
+            <w:shd w:val="clear" w:color="auto" w:fill="548DD4" w:themeFill="text2" w:themeFillTint="99"/>
+          </w:tcPr>
+          <w:p>
+            <w:pPr>
+              <w:cnfStyle w:val="100000000000" w:firstRow="1" w:lastRow="0" w:firstColumn="0" w:lastColumn="0" w:oddVBand="0" w:evenVBand="0" w:oddHBand="0" w:evenHBand="0" w:firstRowFirstColumn="0" w:firstRowLastColumn="0" w:lastRowFirstColumn="0" w:lastRowLastColumn="0"/>
+            </w:pPr>
+            <w:r>
+              <w:t>Faiblesses</w:t>
+            </w:r>
+          </w:p>
+        </w:tc>
+      </w:tr>
+      <w:tr>
+        <w:trPr>
+          <w:cnfStyle w:val="000000100000" w:firstRow="0" w:lastRow="0" w:firstColumn="0" w:lastColumn="0" w:oddVBand="0" w:evenVBand="0" w:oddHBand="1" w:evenHBand="0" w:firstRowFirstColumn="0" w:firstRowLastColumn="0" w:lastRowFirstColumn="0" w:lastRowLastColumn="0"/>
+        </w:trPr>
+        <w:tc>
+          <w:tcPr>
+            <w:cnfStyle w:val="001000000000" w:firstRow="0" w:lastRow="0" w:firstColumn="1" w:lastColumn="0" w:oddVBand="0" w:evenVBand="0" w:oddHBand="0" w:evenHBand="0" w:firstRowFirstColumn="0" w:firstRowLastColumn="0" w:lastRowFirstColumn="0" w:lastRowLastColumn="0"/>
+            <w:tcW w:w="4606" w:type="dxa"/>
+            <w:tcBorders>
+              <w:top w:val="nil"/>
+            </w:tcBorders>
+          </w:tcPr>
+          <w:p>
+            <w:pPr>
+              <w:rPr>
+                <w:b w:val="0"/>
+              </w:rPr>
+            </w:pPr>
+            <w:r>
+              <w:rPr>
+                <w:b w:val="0"/>
+              </w:rPr>
+              <w:t>Equipe motivée</w:t>
+            </w:r>
+          </w:p>
+        </w:tc>
+        <w:tc>
+          <w:tcPr>
+            <w:tcW w:w="4606" w:type="dxa"/>
+            <w:tcBorders>
+              <w:top w:val="nil"/>
+            </w:tcBorders>
+          </w:tcPr>
+          <w:p>
+            <w:pPr>
+              <w:cnfStyle w:val="000000100000" w:firstRow="0" w:lastRow="0" w:firstColumn="0" w:lastColumn="0" w:oddVBand="0" w:evenVBand="0" w:oddHBand="1" w:evenHBand="0" w:firstRowFirstColumn="0" w:firstRowLastColumn="0" w:lastRowFirstColumn="0" w:lastRowLastColumn="0"/>
+            </w:pPr>
+            <w:r>
+              <w:t xml:space="preserve">Peu de connaissances </w:t>
+            </w:r>
+            <w:r>
+              <w:t xml:space="preserve">dans le domaine du </w:t>
+            </w:r>
+            <w:r>
+              <w:t>client-serveur</w:t>
+            </w:r>
+          </w:p>
+        </w:tc>
+      </w:tr>
+      <w:tr>
+        <w:tc>
+          <w:tcPr>
+            <w:cnfStyle w:val="001000000000" w:firstRow="0" w:lastRow="0" w:firstColumn="1" w:lastColumn="0" w:oddVBand="0" w:evenVBand="0" w:oddHBand="0" w:evenHBand="0" w:firstRowFirstColumn="0" w:firstRowLastColumn="0" w:lastRowFirstColumn="0" w:lastRowLastColumn="0"/>
+            <w:tcW w:w="4606" w:type="dxa"/>
+            <w:tcBorders>
+              <w:bottom w:val="nil"/>
+            </w:tcBorders>
+          </w:tcPr>
+          <w:p>
+            <w:pPr>
+              <w:rPr>
+                <w:b w:val="0"/>
+              </w:rPr>
+            </w:pPr>
+            <w:r>
+              <w:rPr>
+                <w:b w:val="0"/>
+              </w:rPr>
+              <w:t>Compétences dans le domaine de la 2D</w:t>
+            </w:r>
+          </w:p>
+        </w:tc>
+        <w:tc>
+          <w:tcPr>
+            <w:tcW w:w="4606" w:type="dxa"/>
+            <w:tcBorders>
+              <w:bottom w:val="nil"/>
+            </w:tcBorders>
+          </w:tcPr>
+          <w:p>
+            <w:pPr>
+              <w:cnfStyle w:val="000000000000" w:firstRow="0" w:lastRow="0" w:firstColumn="0" w:lastColumn="0" w:oddVBand="0" w:evenVBand="0" w:oddHBand="0" w:evenHBand="0" w:firstRowFirstColumn="0" w:firstRowLastColumn="0" w:lastRowFirstColumn="0" w:lastRowLastColumn="0"/>
+            </w:pPr>
+            <w:r>
+              <w:t>Equipe restreinte (2 personnes)</w:t>
+            </w:r>
+          </w:p>
+        </w:tc>
+      </w:tr>
+      <w:tr>
+        <w:trPr>
+          <w:cnfStyle w:val="000000100000" w:firstRow="0" w:lastRow="0" w:firstColumn="0" w:lastColumn="0" w:oddVBand="0" w:evenVBand="0" w:oddHBand="1" w:evenHBand="0" w:firstRowFirstColumn="0" w:firstRowLastColumn="0" w:lastRowFirstColumn="0" w:lastRowLastColumn="0"/>
+          <w:trHeight w:val="448"/>
+        </w:trPr>
+        <w:tc>
+          <w:tcPr>
+            <w:cnfStyle w:val="001000000000" w:firstRow="0" w:lastRow="0" w:firstColumn="1" w:lastColumn="0" w:oddVBand="0" w:evenVBand="0" w:oddHBand="0" w:evenHBand="0" w:firstRowFirstColumn="0" w:firstRowLastColumn="0" w:lastRowFirstColumn="0" w:lastRowLastColumn="0"/>
+            <w:tcW w:w="4606" w:type="dxa"/>
+            <w:tcBorders>
+              <w:top w:val="nil"/>
+              <w:left w:val="nil"/>
+              <w:bottom w:val="nil"/>
+              <w:right w:val="nil"/>
+            </w:tcBorders>
+            <w:shd w:val="clear" w:color="auto" w:fill="548DD4" w:themeFill="text2" w:themeFillTint="99"/>
+          </w:tcPr>
+          <w:p>
+            <w:pPr>
+              <w:tabs>
+                <w:tab w:val="center" w:pos="2195"/>
+              </w:tabs>
+              <w:rPr>
+                <w:color w:val="FFFFFF" w:themeColor="background1"/>
+              </w:rPr>
+            </w:pPr>
+            <w:r>
+              <w:rPr>
+                <w:color w:val="FFFFFF" w:themeColor="background1"/>
+              </w:rPr>
+              <w:t>Opportunités</w:t>
+            </w:r>
+            <w:r>
+              <w:rPr>
+                <w:color w:val="FFFFFF" w:themeColor="background1"/>
+              </w:rPr>
+              <w:tab/>
+            </w:r>
+          </w:p>
+        </w:tc>
+        <w:tc>
+          <w:tcPr>
+            <w:tcW w:w="4606" w:type="dxa"/>
+            <w:tcBorders>
+              <w:top w:val="nil"/>
+              <w:left w:val="nil"/>
+              <w:bottom w:val="nil"/>
+              <w:right w:val="nil"/>
+            </w:tcBorders>
+            <w:shd w:val="clear" w:color="auto" w:fill="548DD4" w:themeFill="text2" w:themeFillTint="99"/>
+          </w:tcPr>
+          <w:p>
+            <w:pPr>
+              <w:tabs>
+                <w:tab w:val="left" w:pos="1590"/>
+              </w:tabs>
+              <w:cnfStyle w:val="000000100000" w:firstRow="0" w:lastRow="0" w:firstColumn="0" w:lastColumn="0" w:oddVBand="0" w:evenVBand="0" w:oddHBand="1" w:evenHBand="0" w:firstRowFirstColumn="0" w:firstRowLastColumn="0" w:lastRowFirstColumn="0" w:lastRowLastColumn="0"/>
+              <w:rPr>
+                <w:b/>
+                <w:color w:val="FFFFFF" w:themeColor="background1"/>
+              </w:rPr>
+            </w:pPr>
+            <w:r>
+              <w:rPr>
+                <w:b/>
+                <w:color w:val="FFFFFF" w:themeColor="background1"/>
+              </w:rPr>
+              <w:t>Menaces</w:t>
+            </w:r>
+            <w:r>
+              <w:rPr>
+                <w:b/>
+                <w:color w:val="FFFFFF" w:themeColor="background1"/>
+              </w:rPr>
+              <w:tab/>
+            </w:r>
+          </w:p>
+        </w:tc>
+      </w:tr>
+      <w:tr>
+        <w:tc>
+          <w:tcPr>
+            <w:cnfStyle w:val="001000000000" w:firstRow="0" w:lastRow="0" w:firstColumn="1" w:lastColumn="0" w:oddVBand="0" w:evenVBand="0" w:oddHBand="0" w:evenHBand="0" w:firstRowFirstColumn="0" w:firstRowLastColumn="0" w:lastRowFirstColumn="0" w:lastRowLastColumn="0"/>
+            <w:tcW w:w="4606" w:type="dxa"/>
+            <w:tcBorders>
+              <w:top w:val="nil"/>
+            </w:tcBorders>
+          </w:tcPr>
+          <w:p>
+            <w:pPr>
+              <w:rPr>
+                <w:b w:val="0"/>
+              </w:rPr>
+            </w:pPr>
+            <w:r>
+              <w:rPr>
+                <w:b w:val="0"/>
+              </w:rPr>
+              <w:t>Découvrir de nouvelles technologies</w:t>
+            </w:r>
+          </w:p>
+        </w:tc>
+        <w:tc>
+          <w:tcPr>
+            <w:tcW w:w="4606" w:type="dxa"/>
+            <w:tcBorders>
+              <w:top w:val="nil"/>
+            </w:tcBorders>
+          </w:tcPr>
+          <w:p>
+            <w:pPr>
+              <w:cnfStyle w:val="000000000000" w:firstRow="0" w:lastRow="0" w:firstColumn="0" w:lastColumn="0" w:oddVBand="0" w:evenVBand="0" w:oddHBand="0" w:evenHBand="0" w:firstRowFirstColumn="0" w:firstRowLastColumn="0" w:lastRowFirstColumn="0" w:lastRowLastColumn="0"/>
+            </w:pPr>
+            <w:r>
+              <w:t>Projet non terminé ou non fonctionnel</w:t>
+            </w:r>
+          </w:p>
+        </w:tc>
+      </w:tr>
+      <w:tr>
+        <w:trPr>
+          <w:cnfStyle w:val="000000100000" w:firstRow="0" w:lastRow="0" w:firstColumn="0" w:lastColumn="0" w:oddVBand="0" w:evenVBand="0" w:oddHBand="1" w:evenHBand="0" w:firstRowFirstColumn="0" w:firstRowLastColumn="0" w:lastRowFirstColumn="0" w:lastRowLastColumn="0"/>
+        </w:trPr>
+        <w:tc>
+          <w:tcPr>
+            <w:cnfStyle w:val="001000000000" w:firstRow="0" w:lastRow="0" w:firstColumn="1" w:lastColumn="0" w:oddVBand="0" w:evenVBand="0" w:oddHBand="0" w:evenHBand="0" w:firstRowFirstColumn="0" w:firstRowLastColumn="0" w:lastRowFirstColumn="0" w:lastRowLastColumn="0"/>
+            <w:tcW w:w="4606" w:type="dxa"/>
+          </w:tcPr>
+          <w:p>
+            <w:pPr>
+              <w:rPr>
+                <w:b w:val="0"/>
+              </w:rPr>
+            </w:pPr>
+            <w:r>
+              <w:rPr>
+                <w:b w:val="0"/>
+              </w:rPr>
+              <w:t>Faire de la communication sur le jeu</w:t>
+            </w:r>
+          </w:p>
+        </w:tc>
+        <w:tc>
+          <w:tcPr>
+            <w:tcW w:w="4606" w:type="dxa"/>
+          </w:tcPr>
+          <w:p>
+            <w:pPr>
+              <w:cnfStyle w:val="000000100000" w:firstRow="0" w:lastRow="0" w:firstColumn="0" w:lastColumn="0" w:oddVBand="0" w:evenVBand="0" w:oddHBand="1" w:evenHBand="0" w:firstRowFirstColumn="0" w:firstRowLastColumn="0" w:lastRowFirstColumn="0" w:lastRowLastColumn="0"/>
+            </w:pPr>
+            <w:r>
+              <w:t>Equipe démotivée</w:t>
+            </w:r>
+          </w:p>
+        </w:tc>
+      </w:tr>
+    </w:tbl>
+    <w:p/>
     <w:p>
       <w:pPr>
         <w:pStyle w:val="Titre2"/>
       </w:pPr>
-      <w:bookmarkStart w:id="7" w:name="_Toc415585130"/>
+      <w:bookmarkStart w:id="8" w:name="_Toc415585130"/>
       <w:r>
         <w:t>Etudes d’opportunités à mener</w:t>
       </w:r>
-      <w:bookmarkEnd w:id="7"/>
-    </w:p>
-    <w:p>
-      <w:r>
-        <w:pict>
-          <v:shape id="_x0000_s1029" type="#_x0000_t202" style="width:481.6pt;height:38.35pt;mso-position-horizontal-relative:char;mso-position-vertical-relative:line;mso-width-relative:margin;mso-height-relative:margin" fillcolor="#9bbb59 [3206]" strokecolor="#f2f2f2 [3041]" strokeweight="3pt">
-            <v:shadow on="t" type="perspective" color="#4e6128 [1606]" opacity=".5" offset="1pt" offset2="-1pt"/>
-            <v:textbox style="mso-next-textbox:#_x0000_s1029">
-              <w:txbxContent>
-                <w:p>
-                  <w:r>
-                    <w:t>Indiquez quelles études préalables sont à mener avant que le projet ne puisse démarrer (étude de marché, analyse de la concurrence, …)</w:t>
-                  </w:r>
-                </w:p>
-              </w:txbxContent>
-            </v:textbox>
-            <w10:wrap type="none"/>
-            <w10:anchorlock/>
-          </v:shape>
-        </w:pict>
+      <w:bookmarkEnd w:id="8"/>
+    </w:p>
+    <w:p/>
+    <w:p>
+      <w:r>
+        <w:t>Avant de démarrer le projet, il sera nécessaire d’analyser la concurrence pour voir si le projet n’a pas déjà été réalisé, et si c’est le cas, comment nous pouvons l’améliorer pour créer un projet unique. Il faudra également analyser la demande pour ce type de jeu, afin de savoir si ce projet pourra plaire ou non.</w:t>
       </w:r>
     </w:p>
     <w:p>
       <w:pPr>
         <w:pStyle w:val="Titre1"/>
       </w:pPr>
-      <w:bookmarkStart w:id="8" w:name="_Toc415585131"/>
+      <w:bookmarkStart w:id="9" w:name="_Toc415585131"/>
       <w:r>
         <w:t>Faisabilité</w:t>
       </w:r>
-      <w:bookmarkEnd w:id="8"/>
+      <w:bookmarkEnd w:id="9"/>
     </w:p>
     <w:p>
       <w:pPr>
         <w:pStyle w:val="Titre2"/>
       </w:pPr>
-      <w:bookmarkStart w:id="9" w:name="_Toc415585132"/>
+      <w:bookmarkStart w:id="10" w:name="_Toc415585132"/>
       <w:r>
         <w:t>Etudes de faisabilité</w:t>
       </w:r>
-      <w:bookmarkEnd w:id="9"/>
-    </w:p>
-    <w:p>
-      <w:r>
-        <w:pict>
-          <v:shape id="_x0000_s1028" type="#_x0000_t202" style="width:481.6pt;height:54.95pt;mso-position-horizontal-relative:char;mso-position-vertical-relative:line;mso-width-relative:margin;mso-height-relative:margin" fillcolor="#9bbb59 [3206]" strokecolor="#f2f2f2 [3041]" strokeweight="3pt">
-            <v:shadow on="t" type="perspective" color="#4e6128 [1606]" opacity=".5" offset="1pt" offset2="-1pt"/>
-            <v:textbox>
-              <w:txbxContent>
-                <w:p>
-                  <w:r>
-                    <w:t xml:space="preserve">Précisez quelles études de faisabilité (techniques, de recherche, d’analyse, …) doivent être menées avant de démarrer le projet. </w:t>
-                  </w:r>
-                  <w:r>
-                    <w:t xml:space="preserve">Vous devrez présenter ici les résultats des études menées avant le démarrage du projet ou </w:t>
-                  </w:r>
-                  <w:r>
-                    <w:t xml:space="preserve">des études existantes </w:t>
-                  </w:r>
-                  <w:r>
-                    <w:t>sur lesquelles vous vous basez.</w:t>
-                  </w:r>
-                </w:p>
-                <w:p/>
-              </w:txbxContent>
-            </v:textbox>
-            <w10:wrap type="none"/>
-            <w10:anchorlock/>
-          </v:shape>
-        </w:pict>
-      </w:r>
-    </w:p>
+      <w:bookmarkEnd w:id="10"/>
+    </w:p>
+    <w:p/>
+    <w:p>
+      <w:r>
+        <w:t>Nous allons devoir trouver des technologies qui vont nous permettre de mener à bien le projet. Il va falloir trouver une technologie de serveur permettant d’</w:t>
+      </w:r>
+      <w:r>
+        <w:t xml:space="preserve">héberger plus de 100 joueurs simultanément et enfin trouver un </w:t>
+      </w:r>
+      <w:r>
+        <w:t>Framework</w:t>
+      </w:r>
+      <w:r>
+        <w:t xml:space="preserve"> </w:t>
+      </w:r>
+      <w:r>
+        <w:t>JavaScript</w:t>
+      </w:r>
+      <w:r>
+        <w:t xml:space="preserve"> nous permettant de réaliser la partie graphique du jeu.</w:t>
+      </w:r>
+    </w:p>
+    <w:p>
+      <w:r>
+        <w:t>Après avoir réalisé cette étude, nous avons décidé d’utiliser les technologies suivantes :</w:t>
+      </w:r>
+    </w:p>
+    <w:p>
+      <w:pPr>
+        <w:pStyle w:val="Paragraphedeliste"/>
+        <w:numPr>
+          <w:ilvl w:val="0"/>
+          <w:numId w:val="13"/>
+        </w:numPr>
+      </w:pPr>
+      <w:r>
+        <w:t>ASP .Net, ce Framework web puissant va nous permettre de mettre en œuvre un serveur capable de communiquer instantanément avec le client en utilisant un protocole de socket grâce à la librairie SignalR</w:t>
+      </w:r>
+    </w:p>
+    <w:p>
+      <w:pPr>
+        <w:pStyle w:val="Paragraphedeliste"/>
+        <w:numPr>
+          <w:ilvl w:val="0"/>
+          <w:numId w:val="13"/>
+        </w:numPr>
+      </w:pPr>
+      <w:r>
+        <w:t xml:space="preserve">Phaser, qui est un moteur de jeu </w:t>
+      </w:r>
+      <w:r>
+        <w:t>JavaScript</w:t>
+      </w:r>
+      <w:r>
+        <w:t xml:space="preserve"> simple d’utilisation. Il nous permettra de réaliser la partie graphique du jeu qui sera </w:t>
+      </w:r>
+      <w:r>
+        <w:t>visible</w:t>
+      </w:r>
+      <w:r>
+        <w:t xml:space="preserve"> par l’utilisateur.</w:t>
+      </w:r>
+    </w:p>
+    <w:p/>
     <w:p>
       <w:pPr>
         <w:pStyle w:val="Titre2"/>
       </w:pPr>
-      <w:bookmarkStart w:id="10" w:name="_Toc415585133"/>
+      <w:bookmarkStart w:id="11" w:name="_Toc415585133"/>
       <w:r>
         <w:lastRenderedPageBreak/>
         <w:t>Risques et actions en conséquence</w:t>
       </w:r>
-      <w:bookmarkEnd w:id="10"/>
-    </w:p>
-    <w:p>
-      <w:r>
-        <w:pict>
-          <v:shape id="_x0000_s1027" type="#_x0000_t202" style="width:481.6pt;height:69.2pt;mso-position-horizontal-relative:char;mso-position-vertical-relative:line;mso-width-relative:margin;mso-height-relative:margin" fillcolor="#9bbb59 [3206]" strokecolor="#f2f2f2 [3041]" strokeweight="3pt">
-            <v:shadow on="t" type="perspective" color="#4e6128 [1606]" opacity=".5" offset="1pt" offset2="-1pt"/>
-            <v:textbox>
-              <w:txbxContent>
-                <w:p>
-                  <w:pPr>
-                    <w:spacing w:before="100" w:beforeAutospacing="1" w:after="100" w:afterAutospacing="1" w:line="240" w:lineRule="auto"/>
-                  </w:pPr>
-                  <w:r>
-                    <w:t>Quelles sont les difficultés que vous risquez de rencontrer dans le projet ?</w:t>
-                  </w:r>
-                  <w:r>
-                    <w:br/>
-                    <w:t>Evitez de citer les incontournables </w:t>
-                  </w:r>
-                  <w:r>
-                    <w:t>:</w:t>
-                  </w:r>
-                  <w:r>
-                    <w:t xml:space="preserve"> comportement</w:t>
-                  </w:r>
-                  <w:r>
-                    <w:t xml:space="preserve"> des étudiants</w:t>
-                  </w:r>
-                  <w:r>
-                    <w:t xml:space="preserve"> absentéisme / inexpérience / tremblement de terre / grippe A …</w:t>
-                  </w:r>
-                  <w:r>
-                    <w:br/>
-                    <w:t>Pensez aux risques « externes  à l’équipe de réalisation »</w:t>
-                  </w:r>
-                </w:p>
-              </w:txbxContent>
-            </v:textbox>
-            <w10:wrap type="none"/>
-            <w10:anchorlock/>
-          </v:shape>
-        </w:pict>
-      </w:r>
-    </w:p>
-    <w:p>
-      <w:pPr>
-        <w:pStyle w:val="Titre1"/>
-      </w:pPr>
-      <w:bookmarkStart w:id="11" w:name="_Toc415585134"/>
-      <w:r>
-        <w:t>Aspects économiques ou matériels</w:t>
-      </w:r>
       <w:bookmarkEnd w:id="11"/>
     </w:p>
-    <w:p>
-      <w:pPr>
-        <w:pStyle w:val="Titre2"/>
-      </w:pPr>
-      <w:bookmarkStart w:id="12" w:name="_Toc415585135"/>
-      <w:r>
-        <w:t>Budget prévisionnel</w:t>
-      </w:r>
-      <w:bookmarkEnd w:id="12"/>
-    </w:p>
-    <w:p>
-      <w:r>
-        <w:pict>
-          <v:shape id="_x0000_s1026" type="#_x0000_t202" style="width:480.55pt;height:27.65pt;mso-position-horizontal-relative:char;mso-position-vertical-relative:line;mso-width-relative:margin;mso-height-relative:margin" fillcolor="#9bbb59 [3206]" strokecolor="#f2f2f2 [3041]" strokeweight="3pt">
-            <v:shadow on="t" type="perspective" color="#4e6128 [1606]" opacity=".5" offset="1pt" offset2="-1pt"/>
-            <v:textbox>
-              <w:txbxContent>
-                <w:p>
-                  <w:r>
-                    <w:t>En PI, sous demande de l’enseignant suiveur exprimez les coûts ainsi que les dépenses prévisionnelles.</w:t>
-                  </w:r>
-                </w:p>
-              </w:txbxContent>
-            </v:textbox>
-            <w10:wrap type="none"/>
-            <w10:anchorlock/>
-          </v:shape>
-        </w:pict>
-      </w:r>
-    </w:p>
+    <w:p/>
+    <w:p>
+      <w:r>
+        <w:t>Wander est un projet risqué car nous devons mettre en place une infrastructure client-serveur capable d’encaisser un grand nombre de joueurs. Il y a donc un risque que nous n’arrivions pas à maitriser cette technologie.</w:t>
+      </w:r>
+    </w:p>
+    <w:p>
+      <w:r>
+        <w:t xml:space="preserve">Il y a également un risque au niveau de la gestion du temps, il est possible que nous manquions de temps </w:t>
+      </w:r>
+      <w:r>
+        <w:t>et que le projet ne soit donc pas finalisé à temps.</w:t>
+      </w:r>
+    </w:p>
+    <w:p/>
     <w:sectPr>
       <w:footerReference w:type="default" r:id="rId10"/>
       <w:pgSz w:w="11906" w:h="16838"/>
@@ -2021,7 +2170,7 @@
 </file>
 
 <file path=word/endnotes.xml><?xml version="1.0" encoding="utf-8"?>
-<w:endnotes xmlns:ve="http://schemas.openxmlformats.org/markup-compatibility/2006" xmlns:o="urn:schemas-microsoft-com:office:office" xmlns:r="http://schemas.openxmlformats.org/officeDocument/2006/relationships" xmlns:m="http://schemas.openxmlformats.org/officeDocument/2006/math" xmlns:v="urn:schemas-microsoft-com:vml" xmlns:wp="http://schemas.openxmlformats.org/drawingml/2006/wordprocessingDrawing" xmlns:w10="urn:schemas-microsoft-com:office:word" xmlns:w="http://schemas.openxmlformats.org/wordprocessingml/2006/main" xmlns:wne="http://schemas.microsoft.com/office/word/2006/wordml">
+<w:endnotes xmlns:wpc="http://schemas.microsoft.com/office/word/2010/wordprocessingCanvas" xmlns:mc="http://schemas.openxmlformats.org/markup-compatibility/2006" xmlns:o="urn:schemas-microsoft-com:office:office" xmlns:r="http://schemas.openxmlformats.org/officeDocument/2006/relationships" xmlns:m="http://schemas.openxmlformats.org/officeDocument/2006/math" xmlns:v="urn:schemas-microsoft-com:vml" xmlns:wp14="http://schemas.microsoft.com/office/word/2010/wordprocessingDrawing" xmlns:wp="http://schemas.openxmlformats.org/drawingml/2006/wordprocessingDrawing" xmlns:w10="urn:schemas-microsoft-com:office:word" xmlns:w="http://schemas.openxmlformats.org/wordprocessingml/2006/main" xmlns:w14="http://schemas.microsoft.com/office/word/2010/wordml" xmlns:w15="http://schemas.microsoft.com/office/word/2012/wordml" xmlns:wpg="http://schemas.microsoft.com/office/word/2010/wordprocessingGroup" xmlns:wpi="http://schemas.microsoft.com/office/word/2010/wordprocessingInk" xmlns:wne="http://schemas.microsoft.com/office/word/2006/wordml" xmlns:wps="http://schemas.microsoft.com/office/word/2010/wordprocessingShape" mc:Ignorable="w14 w15 wp14">
   <w:endnote w:type="separator" w:id="-1">
     <w:p>
       <w:pPr>
@@ -2046,7 +2195,7 @@
 </file>
 
 <file path=word/footer1.xml><?xml version="1.0" encoding="utf-8"?>
-<w:ftr xmlns:ve="http://schemas.openxmlformats.org/markup-compatibility/2006" xmlns:o="urn:schemas-microsoft-com:office:office" xmlns:r="http://schemas.openxmlformats.org/officeDocument/2006/relationships" xmlns:m="http://schemas.openxmlformats.org/officeDocument/2006/math" xmlns:v="urn:schemas-microsoft-com:vml" xmlns:wp="http://schemas.openxmlformats.org/drawingml/2006/wordprocessingDrawing" xmlns:w10="urn:schemas-microsoft-com:office:word" xmlns:w="http://schemas.openxmlformats.org/wordprocessingml/2006/main" xmlns:wne="http://schemas.microsoft.com/office/word/2006/wordml">
+<w:ftr xmlns:wpc="http://schemas.microsoft.com/office/word/2010/wordprocessingCanvas" xmlns:mc="http://schemas.openxmlformats.org/markup-compatibility/2006" xmlns:o="urn:schemas-microsoft-com:office:office" xmlns:r="http://schemas.openxmlformats.org/officeDocument/2006/relationships" xmlns:m="http://schemas.openxmlformats.org/officeDocument/2006/math" xmlns:v="urn:schemas-microsoft-com:vml" xmlns:wp14="http://schemas.microsoft.com/office/word/2010/wordprocessingDrawing" xmlns:wp="http://schemas.openxmlformats.org/drawingml/2006/wordprocessingDrawing" xmlns:w10="urn:schemas-microsoft-com:office:word" xmlns:w="http://schemas.openxmlformats.org/wordprocessingml/2006/main" xmlns:w14="http://schemas.microsoft.com/office/word/2010/wordml" xmlns:w15="http://schemas.microsoft.com/office/word/2012/wordml" xmlns:wpg="http://schemas.microsoft.com/office/word/2010/wordprocessingGroup" xmlns:wpi="http://schemas.microsoft.com/office/word/2010/wordprocessingInk" xmlns:wne="http://schemas.microsoft.com/office/word/2006/wordml" xmlns:wps="http://schemas.microsoft.com/office/word/2010/wordprocessingShape" mc:Ignorable="w14 w15 wp14">
   <w:p>
     <w:pPr>
       <w:pStyle w:val="Pieddepage"/>
@@ -2056,7 +2205,7 @@
 </file>
 
 <file path=word/footer2.xml><?xml version="1.0" encoding="utf-8"?>
-<w:ftr xmlns:ve="http://schemas.openxmlformats.org/markup-compatibility/2006" xmlns:o="urn:schemas-microsoft-com:office:office" xmlns:r="http://schemas.openxmlformats.org/officeDocument/2006/relationships" xmlns:m="http://schemas.openxmlformats.org/officeDocument/2006/math" xmlns:v="urn:schemas-microsoft-com:vml" xmlns:wp="http://schemas.openxmlformats.org/drawingml/2006/wordprocessingDrawing" xmlns:w10="urn:schemas-microsoft-com:office:word" xmlns:w="http://schemas.openxmlformats.org/wordprocessingml/2006/main" xmlns:wne="http://schemas.microsoft.com/office/word/2006/wordml">
+<w:ftr xmlns:wpc="http://schemas.microsoft.com/office/word/2010/wordprocessingCanvas" xmlns:mc="http://schemas.openxmlformats.org/markup-compatibility/2006" xmlns:o="urn:schemas-microsoft-com:office:office" xmlns:r="http://schemas.openxmlformats.org/officeDocument/2006/relationships" xmlns:m="http://schemas.openxmlformats.org/officeDocument/2006/math" xmlns:v="urn:schemas-microsoft-com:vml" xmlns:wp14="http://schemas.microsoft.com/office/word/2010/wordprocessingDrawing" xmlns:wp="http://schemas.openxmlformats.org/drawingml/2006/wordprocessingDrawing" xmlns:w10="urn:schemas-microsoft-com:office:word" xmlns:w="http://schemas.openxmlformats.org/wordprocessingml/2006/main" xmlns:w14="http://schemas.microsoft.com/office/word/2010/wordml" xmlns:w15="http://schemas.microsoft.com/office/word/2012/wordml" xmlns:wpg="http://schemas.microsoft.com/office/word/2010/wordprocessingGroup" xmlns:wpi="http://schemas.microsoft.com/office/word/2010/wordprocessingInk" xmlns:wne="http://schemas.microsoft.com/office/word/2006/wordml" xmlns:wps="http://schemas.microsoft.com/office/word/2010/wordprocessingShape" mc:Ignorable="w14 w15 wp14">
   <w:sdt>
     <w:sdtPr>
       <w:id w:val="74332438"/>
@@ -2065,31 +2214,58 @@
         <w:docPartUnique/>
       </w:docPartObj>
     </w:sdtPr>
+    <w:sdtEndPr/>
     <w:sdtContent>
       <w:p>
         <w:pPr>
           <w:pStyle w:val="Pieddepage"/>
           <w:jc w:val="center"/>
         </w:pPr>
-        <w:fldSimple w:instr=" PAGE   \* MERGEFORMAT ">
-          <w:r>
-            <w:rPr>
-              <w:noProof/>
-            </w:rPr>
-            <w:t>5</w:t>
-          </w:r>
-        </w:fldSimple>
+        <w:r>
+          <w:fldChar w:fldCharType="begin"/>
+        </w:r>
+        <w:r>
+          <w:instrText xml:space="preserve"> PAGE   \* MERGEFORMAT </w:instrText>
+        </w:r>
+        <w:r>
+          <w:fldChar w:fldCharType="separate"/>
+        </w:r>
+        <w:r>
+          <w:rPr>
+            <w:noProof/>
+          </w:rPr>
+          <w:t>6</w:t>
+        </w:r>
+        <w:r>
+          <w:rPr>
+            <w:noProof/>
+          </w:rPr>
+          <w:fldChar w:fldCharType="end"/>
+        </w:r>
         <w:r>
           <w:t>/</w:t>
         </w:r>
-        <w:fldSimple w:instr=" NUMPAGES  \* Arabic  \* MERGEFORMAT ">
-          <w:r>
-            <w:rPr>
-              <w:noProof/>
-            </w:rPr>
-            <w:t>5</w:t>
-          </w:r>
-        </w:fldSimple>
+        <w:r>
+          <w:fldChar w:fldCharType="begin"/>
+        </w:r>
+        <w:r>
+          <w:instrText xml:space="preserve"> NUMPAGES  \* Arabic  \* MERGEFORMAT </w:instrText>
+        </w:r>
+        <w:r>
+          <w:fldChar w:fldCharType="separate"/>
+        </w:r>
+        <w:r>
+          <w:rPr>
+            <w:noProof/>
+          </w:rPr>
+          <w:t>6</w:t>
+        </w:r>
+        <w:r>
+          <w:rPr>
+            <w:noProof/>
+          </w:rPr>
+          <w:fldChar w:fldCharType="end"/>
+        </w:r>
       </w:p>
     </w:sdtContent>
   </w:sdt>
@@ -2097,7 +2273,7 @@
 </file>
 
 <file path=word/footnotes.xml><?xml version="1.0" encoding="utf-8"?>
-<w:footnotes xmlns:ve="http://schemas.openxmlformats.org/markup-compatibility/2006" xmlns:o="urn:schemas-microsoft-com:office:office" xmlns:r="http://schemas.openxmlformats.org/officeDocument/2006/relationships" xmlns:m="http://schemas.openxmlformats.org/officeDocument/2006/math" xmlns:v="urn:schemas-microsoft-com:vml" xmlns:wp="http://schemas.openxmlformats.org/drawingml/2006/wordprocessingDrawing" xmlns:w10="urn:schemas-microsoft-com:office:word" xmlns:w="http://schemas.openxmlformats.org/wordprocessingml/2006/main" xmlns:wne="http://schemas.microsoft.com/office/word/2006/wordml">
+<w:footnotes xmlns:wpc="http://schemas.microsoft.com/office/word/2010/wordprocessingCanvas" xmlns:mc="http://schemas.openxmlformats.org/markup-compatibility/2006" xmlns:o="urn:schemas-microsoft-com:office:office" xmlns:r="http://schemas.openxmlformats.org/officeDocument/2006/relationships" xmlns:m="http://schemas.openxmlformats.org/officeDocument/2006/math" xmlns:v="urn:schemas-microsoft-com:vml" xmlns:wp14="http://schemas.microsoft.com/office/word/2010/wordprocessingDrawing" xmlns:wp="http://schemas.openxmlformats.org/drawingml/2006/wordprocessingDrawing" xmlns:w10="urn:schemas-microsoft-com:office:word" xmlns:w="http://schemas.openxmlformats.org/wordprocessingml/2006/main" xmlns:w14="http://schemas.microsoft.com/office/word/2010/wordml" xmlns:w15="http://schemas.microsoft.com/office/word/2012/wordml" xmlns:wpg="http://schemas.microsoft.com/office/word/2010/wordprocessingGroup" xmlns:wpi="http://schemas.microsoft.com/office/word/2010/wordprocessingInk" xmlns:wne="http://schemas.microsoft.com/office/word/2006/wordml" xmlns:wps="http://schemas.microsoft.com/office/word/2010/wordprocessingShape" mc:Ignorable="w14 w15 wp14">
   <w:footnote w:type="separator" w:id="-1">
     <w:p>
       <w:pPr>
@@ -2122,7 +2298,7 @@
 </file>
 
 <file path=word/numbering.xml><?xml version="1.0" encoding="utf-8"?>
-<w:numbering xmlns:ve="http://schemas.openxmlformats.org/markup-compatibility/2006" xmlns:o="urn:schemas-microsoft-com:office:office" xmlns:r="http://schemas.openxmlformats.org/officeDocument/2006/relationships" xmlns:m="http://schemas.openxmlformats.org/officeDocument/2006/math" xmlns:v="urn:schemas-microsoft-com:vml" xmlns:wp="http://schemas.openxmlformats.org/drawingml/2006/wordprocessingDrawing" xmlns:w10="urn:schemas-microsoft-com:office:word" xmlns:w="http://schemas.openxmlformats.org/wordprocessingml/2006/main" xmlns:wne="http://schemas.microsoft.com/office/word/2006/wordml">
+<w:numbering xmlns:wpc="http://schemas.microsoft.com/office/word/2010/wordprocessingCanvas" xmlns:mc="http://schemas.openxmlformats.org/markup-compatibility/2006" xmlns:o="urn:schemas-microsoft-com:office:office" xmlns:r="http://schemas.openxmlformats.org/officeDocument/2006/relationships" xmlns:m="http://schemas.openxmlformats.org/officeDocument/2006/math" xmlns:v="urn:schemas-microsoft-com:vml" xmlns:wp14="http://schemas.microsoft.com/office/word/2010/wordprocessingDrawing" xmlns:wp="http://schemas.openxmlformats.org/drawingml/2006/wordprocessingDrawing" xmlns:w10="urn:schemas-microsoft-com:office:word" xmlns:w="http://schemas.openxmlformats.org/wordprocessingml/2006/main" xmlns:w14="http://schemas.microsoft.com/office/word/2010/wordml" xmlns:w15="http://schemas.microsoft.com/office/word/2012/wordml" xmlns:wpg="http://schemas.microsoft.com/office/word/2010/wordprocessingGroup" xmlns:wpi="http://schemas.microsoft.com/office/word/2010/wordprocessingInk" xmlns:wne="http://schemas.microsoft.com/office/word/2006/wordml" xmlns:wps="http://schemas.microsoft.com/office/word/2010/wordprocessingShape" mc:Ignorable="w14 w15 wp14">
   <w:abstractNum w:abstractNumId="0">
     <w:nsid w:val="0D5E1042"/>
     <w:multiLevelType w:val="hybridMultilevel"/>
@@ -2576,6 +2752,119 @@
     </w:lvl>
   </w:abstractNum>
   <w:abstractNum w:abstractNumId="4">
+    <w:nsid w:val="3A69078A"/>
+    <w:multiLevelType w:val="hybridMultilevel"/>
+    <w:tmpl w:val="7EDAF11E"/>
+    <w:lvl w:ilvl="0" w:tplc="88F82B24">
+      <w:start w:val="1"/>
+      <w:numFmt w:val="bullet"/>
+      <w:lvlText w:val="-"/>
+      <w:lvlJc w:val="left"/>
+      <w:pPr>
+        <w:ind w:left="720" w:hanging="360"/>
+      </w:pPr>
+      <w:rPr>
+        <w:rFonts w:ascii="Calibri" w:eastAsiaTheme="minorHAnsi" w:hAnsi="Calibri" w:cstheme="minorBidi" w:hint="default"/>
+      </w:rPr>
+    </w:lvl>
+    <w:lvl w:ilvl="1" w:tplc="040C0003" w:tentative="1">
+      <w:start w:val="1"/>
+      <w:numFmt w:val="bullet"/>
+      <w:lvlText w:val="o"/>
+      <w:lvlJc w:val="left"/>
+      <w:pPr>
+        <w:ind w:left="1440" w:hanging="360"/>
+      </w:pPr>
+      <w:rPr>
+        <w:rFonts w:ascii="Courier New" w:hAnsi="Courier New" w:cs="Courier New" w:hint="default"/>
+      </w:rPr>
+    </w:lvl>
+    <w:lvl w:ilvl="2" w:tplc="040C0005" w:tentative="1">
+      <w:start w:val="1"/>
+      <w:numFmt w:val="bullet"/>
+      <w:lvlText w:val=""/>
+      <w:lvlJc w:val="left"/>
+      <w:pPr>
+        <w:ind w:left="2160" w:hanging="360"/>
+      </w:pPr>
+      <w:rPr>
+        <w:rFonts w:ascii="Wingdings" w:hAnsi="Wingdings" w:hint="default"/>
+      </w:rPr>
+    </w:lvl>
+    <w:lvl w:ilvl="3" w:tplc="040C0001" w:tentative="1">
+      <w:start w:val="1"/>
+      <w:numFmt w:val="bullet"/>
+      <w:lvlText w:val=""/>
+      <w:lvlJc w:val="left"/>
+      <w:pPr>
+        <w:ind w:left="2880" w:hanging="360"/>
+      </w:pPr>
+      <w:rPr>
+        <w:rFonts w:ascii="Symbol" w:hAnsi="Symbol" w:hint="default"/>
+      </w:rPr>
+    </w:lvl>
+    <w:lvl w:ilvl="4" w:tplc="040C0003" w:tentative="1">
+      <w:start w:val="1"/>
+      <w:numFmt w:val="bullet"/>
+      <w:lvlText w:val="o"/>
+      <w:lvlJc w:val="left"/>
+      <w:pPr>
+        <w:ind w:left="3600" w:hanging="360"/>
+      </w:pPr>
+      <w:rPr>
+        <w:rFonts w:ascii="Courier New" w:hAnsi="Courier New" w:cs="Courier New" w:hint="default"/>
+      </w:rPr>
+    </w:lvl>
+    <w:lvl w:ilvl="5" w:tplc="040C0005" w:tentative="1">
+      <w:start w:val="1"/>
+      <w:numFmt w:val="bullet"/>
+      <w:lvlText w:val=""/>
+      <w:lvlJc w:val="left"/>
+      <w:pPr>
+        <w:ind w:left="4320" w:hanging="360"/>
+      </w:pPr>
+      <w:rPr>
+        <w:rFonts w:ascii="Wingdings" w:hAnsi="Wingdings" w:hint="default"/>
+      </w:rPr>
+    </w:lvl>
+    <w:lvl w:ilvl="6" w:tplc="040C0001" w:tentative="1">
+      <w:start w:val="1"/>
+      <w:numFmt w:val="bullet"/>
+      <w:lvlText w:val=""/>
+      <w:lvlJc w:val="left"/>
+      <w:pPr>
+        <w:ind w:left="5040" w:hanging="360"/>
+      </w:pPr>
+      <w:rPr>
+        <w:rFonts w:ascii="Symbol" w:hAnsi="Symbol" w:hint="default"/>
+      </w:rPr>
+    </w:lvl>
+    <w:lvl w:ilvl="7" w:tplc="040C0003" w:tentative="1">
+      <w:start w:val="1"/>
+      <w:numFmt w:val="bullet"/>
+      <w:lvlText w:val="o"/>
+      <w:lvlJc w:val="left"/>
+      <w:pPr>
+        <w:ind w:left="5760" w:hanging="360"/>
+      </w:pPr>
+      <w:rPr>
+        <w:rFonts w:ascii="Courier New" w:hAnsi="Courier New" w:cs="Courier New" w:hint="default"/>
+      </w:rPr>
+    </w:lvl>
+    <w:lvl w:ilvl="8" w:tplc="040C0005" w:tentative="1">
+      <w:start w:val="1"/>
+      <w:numFmt w:val="bullet"/>
+      <w:lvlText w:val=""/>
+      <w:lvlJc w:val="left"/>
+      <w:pPr>
+        <w:ind w:left="6480" w:hanging="360"/>
+      </w:pPr>
+      <w:rPr>
+        <w:rFonts w:ascii="Wingdings" w:hAnsi="Wingdings" w:hint="default"/>
+      </w:rPr>
+    </w:lvl>
+  </w:abstractNum>
+  <w:abstractNum w:abstractNumId="5">
     <w:nsid w:val="52A70A3B"/>
     <w:multiLevelType w:val="hybridMultilevel"/>
     <w:tmpl w:val="3D3EEFA6"/>
@@ -2688,7 +2977,7 @@
       </w:rPr>
     </w:lvl>
   </w:abstractNum>
-  <w:abstractNum w:abstractNumId="5">
+  <w:abstractNum w:abstractNumId="6">
     <w:nsid w:val="565A0AF0"/>
     <w:multiLevelType w:val="hybridMultilevel"/>
     <w:tmpl w:val="3D72C64E"/>
@@ -2801,7 +3090,7 @@
       </w:rPr>
     </w:lvl>
   </w:abstractNum>
-  <w:abstractNum w:abstractNumId="6">
+  <w:abstractNum w:abstractNumId="7">
     <w:nsid w:val="5A13463F"/>
     <w:multiLevelType w:val="hybridMultilevel"/>
     <w:tmpl w:val="36220E84"/>
@@ -2914,7 +3203,7 @@
       </w:rPr>
     </w:lvl>
   </w:abstractNum>
-  <w:abstractNum w:abstractNumId="7">
+  <w:abstractNum w:abstractNumId="8">
     <w:nsid w:val="5EE00489"/>
     <w:multiLevelType w:val="hybridMultilevel"/>
     <w:tmpl w:val="421A5592"/>
@@ -3027,7 +3316,7 @@
       </w:rPr>
     </w:lvl>
   </w:abstractNum>
-  <w:abstractNum w:abstractNumId="8">
+  <w:abstractNum w:abstractNumId="9">
     <w:nsid w:val="6A9C27F0"/>
     <w:multiLevelType w:val="hybridMultilevel"/>
     <w:tmpl w:val="ABDEE9F0"/>
@@ -3140,7 +3429,7 @@
       </w:rPr>
     </w:lvl>
   </w:abstractNum>
-  <w:abstractNum w:abstractNumId="9">
+  <w:abstractNum w:abstractNumId="10">
     <w:nsid w:val="7B401E89"/>
     <w:multiLevelType w:val="hybridMultilevel"/>
     <w:tmpl w:val="B7384F54"/>
@@ -3253,7 +3542,7 @@
       </w:rPr>
     </w:lvl>
   </w:abstractNum>
-  <w:abstractNum w:abstractNumId="10">
+  <w:abstractNum w:abstractNumId="11">
     <w:nsid w:val="7C437162"/>
     <w:multiLevelType w:val="hybridMultilevel"/>
     <w:tmpl w:val="8560305A"/>
@@ -3365,7 +3654,7 @@
       </w:rPr>
     </w:lvl>
   </w:abstractNum>
-  <w:abstractNum w:abstractNumId="11">
+  <w:abstractNum w:abstractNumId="12">
     <w:nsid w:val="7C8D7CF3"/>
     <w:multiLevelType w:val="hybridMultilevel"/>
     <w:tmpl w:val="9EAEEADC"/>
@@ -3479,7 +3768,7 @@
     </w:lvl>
   </w:abstractNum>
   <w:num w:numId="1">
-    <w:abstractNumId w:val="7"/>
+    <w:abstractNumId w:val="8"/>
   </w:num>
   <w:num w:numId="2">
     <w:abstractNumId w:val="2"/>
@@ -3488,25 +3777,25 @@
     <w:abstractNumId w:val="1"/>
   </w:num>
   <w:num w:numId="4">
-    <w:abstractNumId w:val="5"/>
+    <w:abstractNumId w:val="6"/>
   </w:num>
   <w:num w:numId="5">
-    <w:abstractNumId w:val="8"/>
+    <w:abstractNumId w:val="9"/>
   </w:num>
   <w:num w:numId="6">
-    <w:abstractNumId w:val="6"/>
+    <w:abstractNumId w:val="7"/>
   </w:num>
   <w:num w:numId="7">
+    <w:abstractNumId w:val="12"/>
+  </w:num>
+  <w:num w:numId="8">
     <w:abstractNumId w:val="11"/>
   </w:num>
-  <w:num w:numId="8">
+  <w:num w:numId="9">
     <w:abstractNumId w:val="10"/>
   </w:num>
-  <w:num w:numId="9">
-    <w:abstractNumId w:val="9"/>
-  </w:num>
   <w:num w:numId="10">
-    <w:abstractNumId w:val="4"/>
+    <w:abstractNumId w:val="5"/>
   </w:num>
   <w:num w:numId="11">
     <w:abstractNumId w:val="3"/>
@@ -3514,11 +3803,14 @@
   <w:num w:numId="12">
     <w:abstractNumId w:val="0"/>
   </w:num>
+  <w:num w:numId="13">
+    <w:abstractNumId w:val="4"/>
+  </w:num>
 </w:numbering>
 </file>
 
 <file path=word/styles.xml><?xml version="1.0" encoding="utf-8"?>
-<w:styles xmlns:r="http://schemas.openxmlformats.org/officeDocument/2006/relationships" xmlns:w="http://schemas.openxmlformats.org/wordprocessingml/2006/main">
+<w:styles xmlns:mc="http://schemas.openxmlformats.org/markup-compatibility/2006" xmlns:r="http://schemas.openxmlformats.org/officeDocument/2006/relationships" xmlns:w="http://schemas.openxmlformats.org/wordprocessingml/2006/main" xmlns:w14="http://schemas.microsoft.com/office/word/2010/wordml" xmlns:w15="http://schemas.microsoft.com/office/word/2012/wordml" mc:Ignorable="w14 w15">
   <w:docDefaults>
     <w:rPrDefault>
       <w:rPr>
@@ -3534,145 +3826,378 @@
       </w:pPr>
     </w:pPrDefault>
   </w:docDefaults>
-  <w:latentStyles w:defLockedState="0" w:defUIPriority="99" w:defSemiHidden="1" w:defUnhideWhenUsed="1" w:defQFormat="0" w:count="267">
-    <w:lsdException w:name="Normal" w:semiHidden="0" w:uiPriority="0" w:unhideWhenUsed="0" w:qFormat="1"/>
-    <w:lsdException w:name="heading 1" w:semiHidden="0" w:uiPriority="9" w:unhideWhenUsed="0" w:qFormat="1"/>
-    <w:lsdException w:name="heading 2" w:uiPriority="9" w:qFormat="1"/>
-    <w:lsdException w:name="heading 3" w:uiPriority="9" w:qFormat="1"/>
-    <w:lsdException w:name="heading 4" w:uiPriority="9" w:qFormat="1"/>
-    <w:lsdException w:name="heading 5" w:uiPriority="9" w:qFormat="1"/>
-    <w:lsdException w:name="heading 6" w:uiPriority="9" w:qFormat="1"/>
-    <w:lsdException w:name="heading 7" w:uiPriority="9" w:qFormat="1"/>
-    <w:lsdException w:name="heading 8" w:uiPriority="9" w:qFormat="1"/>
-    <w:lsdException w:name="heading 9" w:uiPriority="9" w:qFormat="1"/>
-    <w:lsdException w:name="toc 1" w:uiPriority="39"/>
-    <w:lsdException w:name="toc 2" w:uiPriority="39"/>
-    <w:lsdException w:name="toc 3" w:uiPriority="39"/>
-    <w:lsdException w:name="toc 4" w:uiPriority="39"/>
-    <w:lsdException w:name="toc 5" w:uiPriority="39"/>
-    <w:lsdException w:name="toc 6" w:uiPriority="39"/>
-    <w:lsdException w:name="toc 7" w:uiPriority="39"/>
-    <w:lsdException w:name="toc 8" w:uiPriority="39"/>
-    <w:lsdException w:name="toc 9" w:uiPriority="39"/>
-    <w:lsdException w:name="caption" w:uiPriority="35" w:qFormat="1"/>
-    <w:lsdException w:name="Title" w:semiHidden="0" w:uiPriority="10" w:unhideWhenUsed="0" w:qFormat="1"/>
-    <w:lsdException w:name="Default Paragraph Font" w:uiPriority="1"/>
-    <w:lsdException w:name="Body Text" w:uiPriority="0"/>
-    <w:lsdException w:name="Subtitle" w:semiHidden="0" w:uiPriority="11" w:unhideWhenUsed="0" w:qFormat="1"/>
-    <w:lsdException w:name="Strong" w:semiHidden="0" w:uiPriority="22" w:unhideWhenUsed="0" w:qFormat="1"/>
-    <w:lsdException w:name="Emphasis" w:semiHidden="0" w:uiPriority="20" w:unhideWhenUsed="0" w:qFormat="1"/>
-    <w:lsdException w:name="Table Grid" w:semiHidden="0" w:uiPriority="59" w:unhideWhenUsed="0"/>
-    <w:lsdException w:name="Placeholder Text" w:unhideWhenUsed="0"/>
-    <w:lsdException w:name="No Spacing" w:semiHidden="0" w:uiPriority="1" w:unhideWhenUsed="0" w:qFormat="1"/>
-    <w:lsdException w:name="Light Shading" w:semiHidden="0" w:uiPriority="60" w:unhideWhenUsed="0"/>
-    <w:lsdException w:name="Light List" w:semiHidden="0" w:uiPriority="61" w:unhideWhenUsed="0"/>
-    <w:lsdException w:name="Light Grid" w:semiHidden="0" w:uiPriority="62" w:unhideWhenUsed="0"/>
-    <w:lsdException w:name="Medium Shading 1" w:semiHidden="0" w:uiPriority="63" w:unhideWhenUsed="0"/>
-    <w:lsdException w:name="Medium Shading 2" w:semiHidden="0" w:uiPriority="64" w:unhideWhenUsed="0"/>
-    <w:lsdException w:name="Medium List 1" w:semiHidden="0" w:uiPriority="65" w:unhideWhenUsed="0"/>
-    <w:lsdException w:name="Medium List 2" w:semiHidden="0" w:uiPriority="66" w:unhideWhenUsed="0"/>
-    <w:lsdException w:name="Medium Grid 1" w:semiHidden="0" w:uiPriority="67" w:unhideWhenUsed="0"/>
-    <w:lsdException w:name="Medium Grid 2" w:semiHidden="0" w:uiPriority="68" w:unhideWhenUsed="0"/>
-    <w:lsdException w:name="Medium Grid 3" w:semiHidden="0" w:uiPriority="69" w:unhideWhenUsed="0"/>
-    <w:lsdException w:name="Dark List" w:semiHidden="0" w:uiPriority="70" w:unhideWhenUsed="0"/>
-    <w:lsdException w:name="Colorful Shading" w:semiHidden="0" w:uiPriority="71" w:unhideWhenUsed="0"/>
-    <w:lsdException w:name="Colorful List" w:semiHidden="0" w:uiPriority="72" w:unhideWhenUsed="0"/>
-    <w:lsdException w:name="Colorful Grid" w:semiHidden="0" w:uiPriority="73" w:unhideWhenUsed="0"/>
-    <w:lsdException w:name="Light Shading Accent 1" w:semiHidden="0" w:uiPriority="60" w:unhideWhenUsed="0"/>
-    <w:lsdException w:name="Light List Accent 1" w:semiHidden="0" w:uiPriority="61" w:unhideWhenUsed="0"/>
-    <w:lsdException w:name="Light Grid Accent 1" w:semiHidden="0" w:uiPriority="62" w:unhideWhenUsed="0"/>
-    <w:lsdException w:name="Medium Shading 1 Accent 1" w:semiHidden="0" w:uiPriority="63" w:unhideWhenUsed="0"/>
-    <w:lsdException w:name="Medium Shading 2 Accent 1" w:semiHidden="0" w:uiPriority="64" w:unhideWhenUsed="0"/>
-    <w:lsdException w:name="Medium List 1 Accent 1" w:semiHidden="0" w:uiPriority="65" w:unhideWhenUsed="0"/>
-    <w:lsdException w:name="Revision" w:unhideWhenUsed="0"/>
-    <w:lsdException w:name="List Paragraph" w:semiHidden="0" w:uiPriority="34" w:unhideWhenUsed="0" w:qFormat="1"/>
-    <w:lsdException w:name="Quote" w:semiHidden="0" w:uiPriority="29" w:unhideWhenUsed="0" w:qFormat="1"/>
-    <w:lsdException w:name="Intense Quote" w:semiHidden="0" w:uiPriority="30" w:unhideWhenUsed="0" w:qFormat="1"/>
-    <w:lsdException w:name="Medium List 2 Accent 1" w:semiHidden="0" w:uiPriority="66" w:unhideWhenUsed="0"/>
-    <w:lsdException w:name="Medium Grid 1 Accent 1" w:semiHidden="0" w:uiPriority="67" w:unhideWhenUsed="0"/>
-    <w:lsdException w:name="Medium Grid 2 Accent 1" w:semiHidden="0" w:uiPriority="68" w:unhideWhenUsed="0"/>
-    <w:lsdException w:name="Medium Grid 3 Accent 1" w:semiHidden="0" w:uiPriority="69" w:unhideWhenUsed="0"/>
-    <w:lsdException w:name="Dark List Accent 1" w:semiHidden="0" w:uiPriority="70" w:unhideWhenUsed="0"/>
-    <w:lsdException w:name="Colorful Shading Accent 1" w:semiHidden="0" w:uiPriority="71" w:unhideWhenUsed="0"/>
-    <w:lsdException w:name="Colorful List Accent 1" w:semiHidden="0" w:uiPriority="72" w:unhideWhenUsed="0"/>
-    <w:lsdException w:name="Colorful Grid Accent 1" w:semiHidden="0" w:uiPriority="73" w:unhideWhenUsed="0"/>
-    <w:lsdException w:name="Light Shading Accent 2" w:semiHidden="0" w:uiPriority="60" w:unhideWhenUsed="0"/>
-    <w:lsdException w:name="Light List Accent 2" w:semiHidden="0" w:uiPriority="61" w:unhideWhenUsed="0"/>
-    <w:lsdException w:name="Light Grid Accent 2" w:semiHidden="0" w:uiPriority="62" w:unhideWhenUsed="0"/>
-    <w:lsdException w:name="Medium Shading 1 Accent 2" w:semiHidden="0" w:uiPriority="63" w:unhideWhenUsed="0"/>
-    <w:lsdException w:name="Medium Shading 2 Accent 2" w:semiHidden="0" w:uiPriority="64" w:unhideWhenUsed="0"/>
-    <w:lsdException w:name="Medium List 1 Accent 2" w:semiHidden="0" w:uiPriority="65" w:unhideWhenUsed="0"/>
-    <w:lsdException w:name="Medium List 2 Accent 2" w:semiHidden="0" w:uiPriority="66" w:unhideWhenUsed="0"/>
-    <w:lsdException w:name="Medium Grid 1 Accent 2" w:semiHidden="0" w:uiPriority="67" w:unhideWhenUsed="0"/>
-    <w:lsdException w:name="Medium Grid 2 Accent 2" w:semiHidden="0" w:uiPriority="68" w:unhideWhenUsed="0"/>
-    <w:lsdException w:name="Medium Grid 3 Accent 2" w:semiHidden="0" w:uiPriority="69" w:unhideWhenUsed="0"/>
-    <w:lsdException w:name="Dark List Accent 2" w:semiHidden="0" w:uiPriority="70" w:unhideWhenUsed="0"/>
-    <w:lsdException w:name="Colorful Shading Accent 2" w:semiHidden="0" w:uiPriority="71" w:unhideWhenUsed="0"/>
-    <w:lsdException w:name="Colorful List Accent 2" w:semiHidden="0" w:uiPriority="72" w:unhideWhenUsed="0"/>
-    <w:lsdException w:name="Colorful Grid Accent 2" w:semiHidden="0" w:uiPriority="73" w:unhideWhenUsed="0"/>
-    <w:lsdException w:name="Light Shading Accent 3" w:semiHidden="0" w:uiPriority="60" w:unhideWhenUsed="0"/>
-    <w:lsdException w:name="Light List Accent 3" w:semiHidden="0" w:uiPriority="61" w:unhideWhenUsed="0"/>
-    <w:lsdException w:name="Light Grid Accent 3" w:semiHidden="0" w:uiPriority="62" w:unhideWhenUsed="0"/>
-    <w:lsdException w:name="Medium Shading 1 Accent 3" w:semiHidden="0" w:uiPriority="63" w:unhideWhenUsed="0"/>
-    <w:lsdException w:name="Medium Shading 2 Accent 3" w:semiHidden="0" w:uiPriority="64" w:unhideWhenUsed="0"/>
-    <w:lsdException w:name="Medium List 1 Accent 3" w:semiHidden="0" w:uiPriority="65" w:unhideWhenUsed="0"/>
-    <w:lsdException w:name="Medium List 2 Accent 3" w:semiHidden="0" w:uiPriority="66" w:unhideWhenUsed="0"/>
-    <w:lsdException w:name="Medium Grid 1 Accent 3" w:semiHidden="0" w:uiPriority="67" w:unhideWhenUsed="0"/>
-    <w:lsdException w:name="Medium Grid 2 Accent 3" w:semiHidden="0" w:uiPriority="68" w:unhideWhenUsed="0"/>
-    <w:lsdException w:name="Medium Grid 3 Accent 3" w:semiHidden="0" w:uiPriority="69" w:unhideWhenUsed="0"/>
-    <w:lsdException w:name="Dark List Accent 3" w:semiHidden="0" w:uiPriority="70" w:unhideWhenUsed="0"/>
-    <w:lsdException w:name="Colorful Shading Accent 3" w:semiHidden="0" w:uiPriority="71" w:unhideWhenUsed="0"/>
-    <w:lsdException w:name="Colorful List Accent 3" w:semiHidden="0" w:uiPriority="72" w:unhideWhenUsed="0"/>
-    <w:lsdException w:name="Colorful Grid Accent 3" w:semiHidden="0" w:uiPriority="73" w:unhideWhenUsed="0"/>
-    <w:lsdException w:name="Light Shading Accent 4" w:semiHidden="0" w:uiPriority="60" w:unhideWhenUsed="0"/>
-    <w:lsdException w:name="Light List Accent 4" w:semiHidden="0" w:uiPriority="61" w:unhideWhenUsed="0"/>
-    <w:lsdException w:name="Light Grid Accent 4" w:semiHidden="0" w:uiPriority="62" w:unhideWhenUsed="0"/>
-    <w:lsdException w:name="Medium Shading 1 Accent 4" w:semiHidden="0" w:uiPriority="63" w:unhideWhenUsed="0"/>
-    <w:lsdException w:name="Medium Shading 2 Accent 4" w:semiHidden="0" w:uiPriority="64" w:unhideWhenUsed="0"/>
-    <w:lsdException w:name="Medium List 1 Accent 4" w:semiHidden="0" w:uiPriority="65" w:unhideWhenUsed="0"/>
-    <w:lsdException w:name="Medium List 2 Accent 4" w:semiHidden="0" w:uiPriority="66" w:unhideWhenUsed="0"/>
-    <w:lsdException w:name="Medium Grid 1 Accent 4" w:semiHidden="0" w:uiPriority="67" w:unhideWhenUsed="0"/>
-    <w:lsdException w:name="Medium Grid 2 Accent 4" w:semiHidden="0" w:uiPriority="68" w:unhideWhenUsed="0"/>
-    <w:lsdException w:name="Medium Grid 3 Accent 4" w:semiHidden="0" w:uiPriority="69" w:unhideWhenUsed="0"/>
-    <w:lsdException w:name="Dark List Accent 4" w:semiHidden="0" w:uiPriority="70" w:unhideWhenUsed="0"/>
-    <w:lsdException w:name="Colorful Shading Accent 4" w:semiHidden="0" w:uiPriority="71" w:unhideWhenUsed="0"/>
-    <w:lsdException w:name="Colorful List Accent 4" w:semiHidden="0" w:uiPriority="72" w:unhideWhenUsed="0"/>
-    <w:lsdException w:name="Colorful Grid Accent 4" w:semiHidden="0" w:uiPriority="73" w:unhideWhenUsed="0"/>
-    <w:lsdException w:name="Light Shading Accent 5" w:semiHidden="0" w:uiPriority="60" w:unhideWhenUsed="0"/>
-    <w:lsdException w:name="Light List Accent 5" w:semiHidden="0" w:uiPriority="61" w:unhideWhenUsed="0"/>
-    <w:lsdException w:name="Light Grid Accent 5" w:semiHidden="0" w:uiPriority="62" w:unhideWhenUsed="0"/>
-    <w:lsdException w:name="Medium Shading 1 Accent 5" w:semiHidden="0" w:uiPriority="63" w:unhideWhenUsed="0"/>
-    <w:lsdException w:name="Medium Shading 2 Accent 5" w:semiHidden="0" w:uiPriority="64" w:unhideWhenUsed="0"/>
-    <w:lsdException w:name="Medium List 1 Accent 5" w:semiHidden="0" w:uiPriority="65" w:unhideWhenUsed="0"/>
-    <w:lsdException w:name="Medium List 2 Accent 5" w:semiHidden="0" w:uiPriority="66" w:unhideWhenUsed="0"/>
-    <w:lsdException w:name="Medium Grid 1 Accent 5" w:semiHidden="0" w:uiPriority="67" w:unhideWhenUsed="0"/>
-    <w:lsdException w:name="Medium Grid 2 Accent 5" w:semiHidden="0" w:uiPriority="68" w:unhideWhenUsed="0"/>
-    <w:lsdException w:name="Medium Grid 3 Accent 5" w:semiHidden="0" w:uiPriority="69" w:unhideWhenUsed="0"/>
-    <w:lsdException w:name="Dark List Accent 5" w:semiHidden="0" w:uiPriority="70" w:unhideWhenUsed="0"/>
-    <w:lsdException w:name="Colorful Shading Accent 5" w:semiHidden="0" w:uiPriority="71" w:unhideWhenUsed="0"/>
-    <w:lsdException w:name="Colorful List Accent 5" w:semiHidden="0" w:uiPriority="72" w:unhideWhenUsed="0"/>
-    <w:lsdException w:name="Colorful Grid Accent 5" w:semiHidden="0" w:uiPriority="73" w:unhideWhenUsed="0"/>
-    <w:lsdException w:name="Light Shading Accent 6" w:semiHidden="0" w:uiPriority="60" w:unhideWhenUsed="0"/>
-    <w:lsdException w:name="Light List Accent 6" w:semiHidden="0" w:uiPriority="61" w:unhideWhenUsed="0"/>
-    <w:lsdException w:name="Light Grid Accent 6" w:semiHidden="0" w:uiPriority="62" w:unhideWhenUsed="0"/>
-    <w:lsdException w:name="Medium Shading 1 Accent 6" w:semiHidden="0" w:uiPriority="63" w:unhideWhenUsed="0"/>
-    <w:lsdException w:name="Medium Shading 2 Accent 6" w:semiHidden="0" w:uiPriority="64" w:unhideWhenUsed="0"/>
-    <w:lsdException w:name="Medium List 1 Accent 6" w:semiHidden="0" w:uiPriority="65" w:unhideWhenUsed="0"/>
-    <w:lsdException w:name="Medium List 2 Accent 6" w:semiHidden="0" w:uiPriority="66" w:unhideWhenUsed="0"/>
-    <w:lsdException w:name="Medium Grid 1 Accent 6" w:semiHidden="0" w:uiPriority="67" w:unhideWhenUsed="0"/>
-    <w:lsdException w:name="Medium Grid 2 Accent 6" w:semiHidden="0" w:uiPriority="68" w:unhideWhenUsed="0"/>
-    <w:lsdException w:name="Medium Grid 3 Accent 6" w:semiHidden="0" w:uiPriority="69" w:unhideWhenUsed="0"/>
-    <w:lsdException w:name="Dark List Accent 6" w:semiHidden="0" w:uiPriority="70" w:unhideWhenUsed="0"/>
-    <w:lsdException w:name="Colorful Shading Accent 6" w:semiHidden="0" w:uiPriority="71" w:unhideWhenUsed="0"/>
-    <w:lsdException w:name="Colorful List Accent 6" w:semiHidden="0" w:uiPriority="72" w:unhideWhenUsed="0"/>
-    <w:lsdException w:name="Colorful Grid Accent 6" w:semiHidden="0" w:uiPriority="73" w:unhideWhenUsed="0"/>
-    <w:lsdException w:name="Subtle Emphasis" w:semiHidden="0" w:uiPriority="19" w:unhideWhenUsed="0" w:qFormat="1"/>
-    <w:lsdException w:name="Intense Emphasis" w:semiHidden="0" w:uiPriority="21" w:unhideWhenUsed="0" w:qFormat="1"/>
-    <w:lsdException w:name="Subtle Reference" w:semiHidden="0" w:uiPriority="31" w:unhideWhenUsed="0" w:qFormat="1"/>
-    <w:lsdException w:name="Intense Reference" w:semiHidden="0" w:uiPriority="32" w:unhideWhenUsed="0" w:qFormat="1"/>
-    <w:lsdException w:name="Book Title" w:semiHidden="0" w:uiPriority="33" w:unhideWhenUsed="0" w:qFormat="1"/>
-    <w:lsdException w:name="Bibliography" w:uiPriority="37"/>
-    <w:lsdException w:name="TOC Heading" w:uiPriority="39" w:qFormat="1"/>
+  <w:latentStyles w:defLockedState="0" w:defUIPriority="99" w:defSemiHidden="0" w:defUnhideWhenUsed="0" w:defQFormat="0" w:count="371">
+    <w:lsdException w:name="Normal" w:uiPriority="0" w:qFormat="1"/>
+    <w:lsdException w:name="heading 1" w:uiPriority="9" w:qFormat="1"/>
+    <w:lsdException w:name="heading 2" w:semiHidden="1" w:uiPriority="9" w:unhideWhenUsed="1" w:qFormat="1"/>
+    <w:lsdException w:name="heading 3" w:semiHidden="1" w:uiPriority="9" w:unhideWhenUsed="1" w:qFormat="1"/>
+    <w:lsdException w:name="heading 4" w:semiHidden="1" w:uiPriority="9" w:unhideWhenUsed="1" w:qFormat="1"/>
+    <w:lsdException w:name="heading 5" w:semiHidden="1" w:uiPriority="9" w:unhideWhenUsed="1" w:qFormat="1"/>
+    <w:lsdException w:name="heading 6" w:semiHidden="1" w:uiPriority="9" w:unhideWhenUsed="1" w:qFormat="1"/>
+    <w:lsdException w:name="heading 7" w:semiHidden="1" w:uiPriority="9" w:unhideWhenUsed="1" w:qFormat="1"/>
+    <w:lsdException w:name="heading 8" w:semiHidden="1" w:uiPriority="9" w:unhideWhenUsed="1" w:qFormat="1"/>
+    <w:lsdException w:name="heading 9" w:semiHidden="1" w:uiPriority="9" w:unhideWhenUsed="1" w:qFormat="1"/>
+    <w:lsdException w:name="index 1" w:semiHidden="1" w:unhideWhenUsed="1"/>
+    <w:lsdException w:name="index 2" w:semiHidden="1" w:unhideWhenUsed="1"/>
+    <w:lsdException w:name="index 3" w:semiHidden="1" w:unhideWhenUsed="1"/>
+    <w:lsdException w:name="index 4" w:semiHidden="1" w:unhideWhenUsed="1"/>
+    <w:lsdException w:name="index 5" w:semiHidden="1" w:unhideWhenUsed="1"/>
+    <w:lsdException w:name="index 6" w:semiHidden="1" w:unhideWhenUsed="1"/>
+    <w:lsdException w:name="index 7" w:semiHidden="1" w:unhideWhenUsed="1"/>
+    <w:lsdException w:name="index 8" w:semiHidden="1" w:unhideWhenUsed="1"/>
+    <w:lsdException w:name="index 9" w:semiHidden="1" w:unhideWhenUsed="1"/>
+    <w:lsdException w:name="toc 1" w:semiHidden="1" w:uiPriority="39" w:unhideWhenUsed="1"/>
+    <w:lsdException w:name="toc 2" w:semiHidden="1" w:uiPriority="39" w:unhideWhenUsed="1"/>
+    <w:lsdException w:name="toc 3" w:semiHidden="1" w:uiPriority="39" w:unhideWhenUsed="1"/>
+    <w:lsdException w:name="toc 4" w:semiHidden="1" w:uiPriority="39" w:unhideWhenUsed="1"/>
+    <w:lsdException w:name="toc 5" w:semiHidden="1" w:uiPriority="39" w:unhideWhenUsed="1"/>
+    <w:lsdException w:name="toc 6" w:semiHidden="1" w:uiPriority="39" w:unhideWhenUsed="1"/>
+    <w:lsdException w:name="toc 7" w:semiHidden="1" w:uiPriority="39" w:unhideWhenUsed="1"/>
+    <w:lsdException w:name="toc 8" w:semiHidden="1" w:uiPriority="39" w:unhideWhenUsed="1"/>
+    <w:lsdException w:name="toc 9" w:semiHidden="1" w:uiPriority="39" w:unhideWhenUsed="1"/>
+    <w:lsdException w:name="Normal Indent" w:semiHidden="1" w:unhideWhenUsed="1"/>
+    <w:lsdException w:name="footnote text" w:semiHidden="1" w:unhideWhenUsed="1"/>
+    <w:lsdException w:name="annotation text" w:semiHidden="1" w:unhideWhenUsed="1"/>
+    <w:lsdException w:name="header" w:semiHidden="1" w:unhideWhenUsed="1"/>
+    <w:lsdException w:name="footer" w:semiHidden="1" w:unhideWhenUsed="1"/>
+    <w:lsdException w:name="index heading" w:semiHidden="1" w:unhideWhenUsed="1"/>
+    <w:lsdException w:name="caption" w:semiHidden="1" w:uiPriority="35" w:unhideWhenUsed="1" w:qFormat="1"/>
+    <w:lsdException w:name="table of figures" w:semiHidden="1" w:unhideWhenUsed="1"/>
+    <w:lsdException w:name="envelope address" w:semiHidden="1" w:unhideWhenUsed="1"/>
+    <w:lsdException w:name="envelope return" w:semiHidden="1" w:unhideWhenUsed="1"/>
+    <w:lsdException w:name="footnote reference" w:semiHidden="1" w:unhideWhenUsed="1"/>
+    <w:lsdException w:name="annotation reference" w:semiHidden="1" w:unhideWhenUsed="1"/>
+    <w:lsdException w:name="line number" w:semiHidden="1" w:unhideWhenUsed="1"/>
+    <w:lsdException w:name="page number" w:semiHidden="1" w:unhideWhenUsed="1"/>
+    <w:lsdException w:name="endnote reference" w:semiHidden="1" w:unhideWhenUsed="1"/>
+    <w:lsdException w:name="endnote text" w:semiHidden="1" w:unhideWhenUsed="1"/>
+    <w:lsdException w:name="table of authorities" w:semiHidden="1" w:unhideWhenUsed="1"/>
+    <w:lsdException w:name="macro" w:semiHidden="1" w:unhideWhenUsed="1"/>
+    <w:lsdException w:name="toa heading" w:semiHidden="1" w:unhideWhenUsed="1"/>
+    <w:lsdException w:name="List" w:semiHidden="1" w:unhideWhenUsed="1"/>
+    <w:lsdException w:name="List Bullet" w:semiHidden="1" w:unhideWhenUsed="1"/>
+    <w:lsdException w:name="List Number" w:semiHidden="1" w:unhideWhenUsed="1"/>
+    <w:lsdException w:name="List 2" w:semiHidden="1" w:unhideWhenUsed="1"/>
+    <w:lsdException w:name="List 3" w:semiHidden="1" w:unhideWhenUsed="1"/>
+    <w:lsdException w:name="List 4" w:semiHidden="1" w:unhideWhenUsed="1"/>
+    <w:lsdException w:name="List 5" w:semiHidden="1" w:unhideWhenUsed="1"/>
+    <w:lsdException w:name="List Bullet 2" w:semiHidden="1" w:unhideWhenUsed="1"/>
+    <w:lsdException w:name="List Bullet 3" w:semiHidden="1" w:unhideWhenUsed="1"/>
+    <w:lsdException w:name="List Bullet 4" w:semiHidden="1" w:unhideWhenUsed="1"/>
+    <w:lsdException w:name="List Bullet 5" w:semiHidden="1" w:unhideWhenUsed="1"/>
+    <w:lsdException w:name="List Number 2" w:semiHidden="1" w:unhideWhenUsed="1"/>
+    <w:lsdException w:name="List Number 3" w:semiHidden="1" w:unhideWhenUsed="1"/>
+    <w:lsdException w:name="List Number 4" w:semiHidden="1" w:unhideWhenUsed="1"/>
+    <w:lsdException w:name="List Number 5" w:semiHidden="1" w:unhideWhenUsed="1"/>
+    <w:lsdException w:name="Title" w:uiPriority="10" w:qFormat="1"/>
+    <w:lsdException w:name="Closing" w:semiHidden="1" w:unhideWhenUsed="1"/>
+    <w:lsdException w:name="Signature" w:semiHidden="1" w:unhideWhenUsed="1"/>
+    <w:lsdException w:name="Default Paragraph Font" w:semiHidden="1" w:uiPriority="1" w:unhideWhenUsed="1"/>
+    <w:lsdException w:name="Body Text" w:semiHidden="1" w:uiPriority="0" w:unhideWhenUsed="1"/>
+    <w:lsdException w:name="Body Text Indent" w:semiHidden="1" w:unhideWhenUsed="1"/>
+    <w:lsdException w:name="List Continue" w:semiHidden="1" w:unhideWhenUsed="1"/>
+    <w:lsdException w:name="List Continue 2" w:semiHidden="1" w:unhideWhenUsed="1"/>
+    <w:lsdException w:name="List Continue 3" w:semiHidden="1" w:unhideWhenUsed="1"/>
+    <w:lsdException w:name="List Continue 4" w:semiHidden="1" w:unhideWhenUsed="1"/>
+    <w:lsdException w:name="List Continue 5" w:semiHidden="1" w:unhideWhenUsed="1"/>
+    <w:lsdException w:name="Message Header" w:semiHidden="1" w:unhideWhenUsed="1"/>
+    <w:lsdException w:name="Subtitle" w:uiPriority="11" w:qFormat="1"/>
+    <w:lsdException w:name="Salutation" w:semiHidden="1" w:unhideWhenUsed="1"/>
+    <w:lsdException w:name="Date" w:semiHidden="1" w:unhideWhenUsed="1"/>
+    <w:lsdException w:name="Body Text First Indent" w:semiHidden="1" w:unhideWhenUsed="1"/>
+    <w:lsdException w:name="Body Text First Indent 2" w:semiHidden="1" w:unhideWhenUsed="1"/>
+    <w:lsdException w:name="Note Heading" w:semiHidden="1" w:unhideWhenUsed="1"/>
+    <w:lsdException w:name="Body Text 2" w:semiHidden="1" w:unhideWhenUsed="1"/>
+    <w:lsdException w:name="Body Text 3" w:semiHidden="1" w:unhideWhenUsed="1"/>
+    <w:lsdException w:name="Body Text Indent 2" w:semiHidden="1" w:unhideWhenUsed="1"/>
+    <w:lsdException w:name="Body Text Indent 3" w:semiHidden="1" w:unhideWhenUsed="1"/>
+    <w:lsdException w:name="Block Text" w:semiHidden="1" w:unhideWhenUsed="1"/>
+    <w:lsdException w:name="Hyperlink" w:semiHidden="1" w:unhideWhenUsed="1"/>
+    <w:lsdException w:name="FollowedHyperlink" w:semiHidden="1" w:unhideWhenUsed="1"/>
+    <w:lsdException w:name="Strong" w:uiPriority="22" w:qFormat="1"/>
+    <w:lsdException w:name="Emphasis" w:uiPriority="20" w:qFormat="1"/>
+    <w:lsdException w:name="Document Map" w:semiHidden="1" w:unhideWhenUsed="1"/>
+    <w:lsdException w:name="Plain Text" w:semiHidden="1" w:unhideWhenUsed="1"/>
+    <w:lsdException w:name="E-mail Signature" w:semiHidden="1" w:unhideWhenUsed="1"/>
+    <w:lsdException w:name="HTML Top of Form" w:semiHidden="1" w:unhideWhenUsed="1"/>
+    <w:lsdException w:name="HTML Bottom of Form" w:semiHidden="1" w:unhideWhenUsed="1"/>
+    <w:lsdException w:name="Normal (Web)" w:semiHidden="1" w:unhideWhenUsed="1"/>
+    <w:lsdException w:name="HTML Acronym" w:semiHidden="1" w:unhideWhenUsed="1"/>
+    <w:lsdException w:name="HTML Address" w:semiHidden="1" w:unhideWhenUsed="1"/>
+    <w:lsdException w:name="HTML Cite" w:semiHidden="1" w:unhideWhenUsed="1"/>
+    <w:lsdException w:name="HTML Code" w:semiHidden="1" w:unhideWhenUsed="1"/>
+    <w:lsdException w:name="HTML Definition" w:semiHidden="1" w:unhideWhenUsed="1"/>
+    <w:lsdException w:name="HTML Keyboard" w:semiHidden="1" w:unhideWhenUsed="1"/>
+    <w:lsdException w:name="HTML Preformatted" w:semiHidden="1" w:unhideWhenUsed="1"/>
+    <w:lsdException w:name="HTML Sample" w:semiHidden="1" w:unhideWhenUsed="1"/>
+    <w:lsdException w:name="HTML Typewriter" w:semiHidden="1" w:unhideWhenUsed="1"/>
+    <w:lsdException w:name="HTML Variable" w:semiHidden="1" w:unhideWhenUsed="1"/>
+    <w:lsdException w:name="Normal Table" w:semiHidden="1" w:unhideWhenUsed="1"/>
+    <w:lsdException w:name="annotation subject" w:semiHidden="1" w:unhideWhenUsed="1"/>
+    <w:lsdException w:name="No List" w:semiHidden="1" w:unhideWhenUsed="1"/>
+    <w:lsdException w:name="Outline List 1" w:semiHidden="1" w:unhideWhenUsed="1"/>
+    <w:lsdException w:name="Outline List 2" w:semiHidden="1" w:unhideWhenUsed="1"/>
+    <w:lsdException w:name="Outline List 3" w:semiHidden="1" w:unhideWhenUsed="1"/>
+    <w:lsdException w:name="Table Simple 1" w:semiHidden="1" w:unhideWhenUsed="1"/>
+    <w:lsdException w:name="Table Simple 2" w:semiHidden="1" w:unhideWhenUsed="1"/>
+    <w:lsdException w:name="Table Simple 3" w:semiHidden="1" w:unhideWhenUsed="1"/>
+    <w:lsdException w:name="Table Classic 1" w:semiHidden="1" w:unhideWhenUsed="1"/>
+    <w:lsdException w:name="Table Classic 2" w:semiHidden="1" w:unhideWhenUsed="1"/>
+    <w:lsdException w:name="Table Classic 3" w:semiHidden="1" w:unhideWhenUsed="1"/>
+    <w:lsdException w:name="Table Classic 4" w:semiHidden="1" w:unhideWhenUsed="1"/>
+    <w:lsdException w:name="Table Colorful 1" w:semiHidden="1" w:unhideWhenUsed="1"/>
+    <w:lsdException w:name="Table Colorful 2" w:semiHidden="1" w:unhideWhenUsed="1"/>
+    <w:lsdException w:name="Table Colorful 3" w:semiHidden="1" w:unhideWhenUsed="1"/>
+    <w:lsdException w:name="Table Columns 1" w:semiHidden="1" w:unhideWhenUsed="1"/>
+    <w:lsdException w:name="Table Columns 2" w:semiHidden="1" w:unhideWhenUsed="1"/>
+    <w:lsdException w:name="Table Columns 3" w:semiHidden="1" w:unhideWhenUsed="1"/>
+    <w:lsdException w:name="Table Columns 4" w:semiHidden="1" w:unhideWhenUsed="1"/>
+    <w:lsdException w:name="Table Columns 5" w:semiHidden="1" w:unhideWhenUsed="1"/>
+    <w:lsdException w:name="Table Grid 1" w:semiHidden="1" w:unhideWhenUsed="1"/>
+    <w:lsdException w:name="Table Grid 2" w:semiHidden="1" w:unhideWhenUsed="1"/>
+    <w:lsdException w:name="Table Grid 3" w:semiHidden="1" w:unhideWhenUsed="1"/>
+    <w:lsdException w:name="Table Grid 4" w:semiHidden="1" w:unhideWhenUsed="1"/>
+    <w:lsdException w:name="Table Grid 5" w:semiHidden="1" w:unhideWhenUsed="1"/>
+    <w:lsdException w:name="Table Grid 6" w:semiHidden="1" w:unhideWhenUsed="1"/>
+    <w:lsdException w:name="Table Grid 7" w:semiHidden="1" w:unhideWhenUsed="1"/>
+    <w:lsdException w:name="Table Grid 8" w:semiHidden="1" w:unhideWhenUsed="1"/>
+    <w:lsdException w:name="Table List 1" w:semiHidden="1" w:unhideWhenUsed="1"/>
+    <w:lsdException w:name="Table List 2" w:semiHidden="1" w:unhideWhenUsed="1"/>
+    <w:lsdException w:name="Table List 3" w:semiHidden="1" w:unhideWhenUsed="1"/>
+    <w:lsdException w:name="Table List 4" w:semiHidden="1" w:unhideWhenUsed="1"/>
+    <w:lsdException w:name="Table List 5" w:semiHidden="1" w:unhideWhenUsed="1"/>
+    <w:lsdException w:name="Table List 6" w:semiHidden="1" w:unhideWhenUsed="1"/>
+    <w:lsdException w:name="Table List 7" w:semiHidden="1" w:unhideWhenUsed="1"/>
+    <w:lsdException w:name="Table List 8" w:semiHidden="1" w:unhideWhenUsed="1"/>
+    <w:lsdException w:name="Table 3D effects 1" w:semiHidden="1" w:unhideWhenUsed="1"/>
+    <w:lsdException w:name="Table 3D effects 2" w:semiHidden="1" w:unhideWhenUsed="1"/>
+    <w:lsdException w:name="Table 3D effects 3" w:semiHidden="1" w:unhideWhenUsed="1"/>
+    <w:lsdException w:name="Table Contemporary" w:semiHidden="1" w:unhideWhenUsed="1"/>
+    <w:lsdException w:name="Table Elegant" w:semiHidden="1" w:unhideWhenUsed="1"/>
+    <w:lsdException w:name="Table Professional" w:semiHidden="1" w:unhideWhenUsed="1"/>
+    <w:lsdException w:name="Table Subtle 1" w:semiHidden="1" w:unhideWhenUsed="1"/>
+    <w:lsdException w:name="Table Subtle 2" w:semiHidden="1" w:unhideWhenUsed="1"/>
+    <w:lsdException w:name="Table Web 1" w:semiHidden="1" w:unhideWhenUsed="1"/>
+    <w:lsdException w:name="Table Web 2" w:semiHidden="1" w:unhideWhenUsed="1"/>
+    <w:lsdException w:name="Table Web 3" w:semiHidden="1" w:unhideWhenUsed="1"/>
+    <w:lsdException w:name="Balloon Text" w:semiHidden="1" w:unhideWhenUsed="1"/>
+    <w:lsdException w:name="Table Grid" w:uiPriority="59"/>
+    <w:lsdException w:name="Table Theme" w:semiHidden="1" w:unhideWhenUsed="1"/>
+    <w:lsdException w:name="Placeholder Text" w:semiHidden="1"/>
+    <w:lsdException w:name="No Spacing" w:uiPriority="1" w:qFormat="1"/>
+    <w:lsdException w:name="Light Shading" w:uiPriority="60"/>
+    <w:lsdException w:name="Light List" w:uiPriority="61"/>
+    <w:lsdException w:name="Light Grid" w:uiPriority="62"/>
+    <w:lsdException w:name="Medium Shading 1" w:uiPriority="63"/>
+    <w:lsdException w:name="Medium Shading 2" w:uiPriority="64"/>
+    <w:lsdException w:name="Medium List 1" w:uiPriority="65"/>
+    <w:lsdException w:name="Medium List 2" w:uiPriority="66"/>
+    <w:lsdException w:name="Medium Grid 1" w:uiPriority="67"/>
+    <w:lsdException w:name="Medium Grid 2" w:uiPriority="68"/>
+    <w:lsdException w:name="Medium Grid 3" w:uiPriority="69"/>
+    <w:lsdException w:name="Dark List" w:uiPriority="70"/>
+    <w:lsdException w:name="Colorful Shading" w:uiPriority="71"/>
+    <w:lsdException w:name="Colorful List" w:uiPriority="72"/>
+    <w:lsdException w:name="Colorful Grid" w:uiPriority="73"/>
+    <w:lsdException w:name="Light Shading Accent 1" w:uiPriority="60"/>
+    <w:lsdException w:name="Light List Accent 1" w:uiPriority="61"/>
+    <w:lsdException w:name="Light Grid Accent 1" w:uiPriority="62"/>
+    <w:lsdException w:name="Medium Shading 1 Accent 1" w:uiPriority="63"/>
+    <w:lsdException w:name="Medium Shading 2 Accent 1" w:uiPriority="64"/>
+    <w:lsdException w:name="Medium List 1 Accent 1" w:uiPriority="65"/>
+    <w:lsdException w:name="Revision" w:semiHidden="1"/>
+    <w:lsdException w:name="List Paragraph" w:uiPriority="34" w:qFormat="1"/>
+    <w:lsdException w:name="Quote" w:uiPriority="29" w:qFormat="1"/>
+    <w:lsdException w:name="Intense Quote" w:uiPriority="30" w:qFormat="1"/>
+    <w:lsdException w:name="Medium List 2 Accent 1" w:uiPriority="66"/>
+    <w:lsdException w:name="Medium Grid 1 Accent 1" w:uiPriority="67"/>
+    <w:lsdException w:name="Medium Grid 2 Accent 1" w:uiPriority="68"/>
+    <w:lsdException w:name="Medium Grid 3 Accent 1" w:uiPriority="69"/>
+    <w:lsdException w:name="Dark List Accent 1" w:uiPriority="70"/>
+    <w:lsdException w:name="Colorful Shading Accent 1" w:uiPriority="71"/>
+    <w:lsdException w:name="Colorful List Accent 1" w:uiPriority="72"/>
+    <w:lsdException w:name="Colorful Grid Accent 1" w:uiPriority="73"/>
+    <w:lsdException w:name="Light Shading Accent 2" w:uiPriority="60"/>
+    <w:lsdException w:name="Light List Accent 2" w:uiPriority="61"/>
+    <w:lsdException w:name="Light Grid Accent 2" w:uiPriority="62"/>
+    <w:lsdException w:name="Medium Shading 1 Accent 2" w:uiPriority="63"/>
+    <w:lsdException w:name="Medium Shading 2 Accent 2" w:uiPriority="64"/>
+    <w:lsdException w:name="Medium List 1 Accent 2" w:uiPriority="65"/>
+    <w:lsdException w:name="Medium List 2 Accent 2" w:uiPriority="66"/>
+    <w:lsdException w:name="Medium Grid 1 Accent 2" w:uiPriority="67"/>
+    <w:lsdException w:name="Medium Grid 2 Accent 2" w:uiPriority="68"/>
+    <w:lsdException w:name="Medium Grid 3 Accent 2" w:uiPriority="69"/>
+    <w:lsdException w:name="Dark List Accent 2" w:uiPriority="70"/>
+    <w:lsdException w:name="Colorful Shading Accent 2" w:uiPriority="71"/>
+    <w:lsdException w:name="Colorful List Accent 2" w:uiPriority="72"/>
+    <w:lsdException w:name="Colorful Grid Accent 2" w:uiPriority="73"/>
+    <w:lsdException w:name="Light Shading Accent 3" w:uiPriority="60"/>
+    <w:lsdException w:name="Light List Accent 3" w:uiPriority="61"/>
+    <w:lsdException w:name="Light Grid Accent 3" w:uiPriority="62"/>
+    <w:lsdException w:name="Medium Shading 1 Accent 3" w:uiPriority="63"/>
+    <w:lsdException w:name="Medium Shading 2 Accent 3" w:uiPriority="64"/>
+    <w:lsdException w:name="Medium List 1 Accent 3" w:uiPriority="65"/>
+    <w:lsdException w:name="Medium List 2 Accent 3" w:uiPriority="66"/>
+    <w:lsdException w:name="Medium Grid 1 Accent 3" w:uiPriority="67"/>
+    <w:lsdException w:name="Medium Grid 2 Accent 3" w:uiPriority="68"/>
+    <w:lsdException w:name="Medium Grid 3 Accent 3" w:uiPriority="69"/>
+    <w:lsdException w:name="Dark List Accent 3" w:uiPriority="70"/>
+    <w:lsdException w:name="Colorful Shading Accent 3" w:uiPriority="71"/>
+    <w:lsdException w:name="Colorful List Accent 3" w:uiPriority="72"/>
+    <w:lsdException w:name="Colorful Grid Accent 3" w:uiPriority="73"/>
+    <w:lsdException w:name="Light Shading Accent 4" w:uiPriority="60"/>
+    <w:lsdException w:name="Light List Accent 4" w:uiPriority="61"/>
+    <w:lsdException w:name="Light Grid Accent 4" w:uiPriority="62"/>
+    <w:lsdException w:name="Medium Shading 1 Accent 4" w:uiPriority="63"/>
+    <w:lsdException w:name="Medium Shading 2 Accent 4" w:uiPriority="64"/>
+    <w:lsdException w:name="Medium List 1 Accent 4" w:uiPriority="65"/>
+    <w:lsdException w:name="Medium List 2 Accent 4" w:uiPriority="66"/>
+    <w:lsdException w:name="Medium Grid 1 Accent 4" w:uiPriority="67"/>
+    <w:lsdException w:name="Medium Grid 2 Accent 4" w:uiPriority="68"/>
+    <w:lsdException w:name="Medium Grid 3 Accent 4" w:uiPriority="69"/>
+    <w:lsdException w:name="Dark List Accent 4" w:uiPriority="70"/>
+    <w:lsdException w:name="Colorful Shading Accent 4" w:uiPriority="71"/>
+    <w:lsdException w:name="Colorful List Accent 4" w:uiPriority="72"/>
+    <w:lsdException w:name="Colorful Grid Accent 4" w:uiPriority="73"/>
+    <w:lsdException w:name="Light Shading Accent 5" w:uiPriority="60"/>
+    <w:lsdException w:name="Light List Accent 5" w:uiPriority="61"/>
+    <w:lsdException w:name="Light Grid Accent 5" w:uiPriority="62"/>
+    <w:lsdException w:name="Medium Shading 1 Accent 5" w:uiPriority="63"/>
+    <w:lsdException w:name="Medium Shading 2 Accent 5" w:uiPriority="64"/>
+    <w:lsdException w:name="Medium List 1 Accent 5" w:uiPriority="65"/>
+    <w:lsdException w:name="Medium List 2 Accent 5" w:uiPriority="66"/>
+    <w:lsdException w:name="Medium Grid 1 Accent 5" w:uiPriority="67"/>
+    <w:lsdException w:name="Medium Grid 2 Accent 5" w:uiPriority="68"/>
+    <w:lsdException w:name="Medium Grid 3 Accent 5" w:uiPriority="69"/>
+    <w:lsdException w:name="Dark List Accent 5" w:uiPriority="70"/>
+    <w:lsdException w:name="Colorful Shading Accent 5" w:uiPriority="71"/>
+    <w:lsdException w:name="Colorful List Accent 5" w:uiPriority="72"/>
+    <w:lsdException w:name="Colorful Grid Accent 5" w:uiPriority="73"/>
+    <w:lsdException w:name="Light Shading Accent 6" w:uiPriority="60"/>
+    <w:lsdException w:name="Light List Accent 6" w:uiPriority="61"/>
+    <w:lsdException w:name="Light Grid Accent 6" w:uiPriority="62"/>
+    <w:lsdException w:name="Medium Shading 1 Accent 6" w:uiPriority="63"/>
+    <w:lsdException w:name="Medium Shading 2 Accent 6" w:uiPriority="64"/>
+    <w:lsdException w:name="Medium List 1 Accent 6" w:uiPriority="65"/>
+    <w:lsdException w:name="Medium List 2 Accent 6" w:uiPriority="66"/>
+    <w:lsdException w:name="Medium Grid 1 Accent 6" w:uiPriority="67"/>
+    <w:lsdException w:name="Medium Grid 2 Accent 6" w:uiPriority="68"/>
+    <w:lsdException w:name="Medium Grid 3 Accent 6" w:uiPriority="69"/>
+    <w:lsdException w:name="Dark List Accent 6" w:uiPriority="70"/>
+    <w:lsdException w:name="Colorful Shading Accent 6" w:uiPriority="71"/>
+    <w:lsdException w:name="Colorful List Accent 6" w:uiPriority="72"/>
+    <w:lsdException w:name="Colorful Grid Accent 6" w:uiPriority="73"/>
+    <w:lsdException w:name="Subtle Emphasis" w:uiPriority="19" w:qFormat="1"/>
+    <w:lsdException w:name="Intense Emphasis" w:uiPriority="21" w:qFormat="1"/>
+    <w:lsdException w:name="Subtle Reference" w:uiPriority="31" w:qFormat="1"/>
+    <w:lsdException w:name="Intense Reference" w:uiPriority="32" w:qFormat="1"/>
+    <w:lsdException w:name="Book Title" w:uiPriority="33" w:qFormat="1"/>
+    <w:lsdException w:name="Bibliography" w:semiHidden="1" w:uiPriority="37" w:unhideWhenUsed="1"/>
+    <w:lsdException w:name="TOC Heading" w:semiHidden="1" w:uiPriority="39" w:unhideWhenUsed="1" w:qFormat="1"/>
+    <w:lsdException w:name="Plain Table 1" w:uiPriority="41"/>
+    <w:lsdException w:name="Plain Table 2" w:uiPriority="42"/>
+    <w:lsdException w:name="Plain Table 3" w:uiPriority="43"/>
+    <w:lsdException w:name="Plain Table 4" w:uiPriority="44"/>
+    <w:lsdException w:name="Plain Table 5" w:uiPriority="45"/>
+    <w:lsdException w:name="Grid Table Light" w:uiPriority="40"/>
+    <w:lsdException w:name="Grid Table 1 Light" w:uiPriority="46"/>
+    <w:lsdException w:name="Grid Table 2" w:uiPriority="47"/>
+    <w:lsdException w:name="Grid Table 3" w:uiPriority="48"/>
+    <w:lsdException w:name="Grid Table 4" w:uiPriority="49"/>
+    <w:lsdException w:name="Grid Table 5 Dark" w:uiPriority="50"/>
+    <w:lsdException w:name="Grid Table 6 Colorful" w:uiPriority="51"/>
+    <w:lsdException w:name="Grid Table 7 Colorful" w:uiPriority="52"/>
+    <w:lsdException w:name="Grid Table 1 Light Accent 1" w:uiPriority="46"/>
+    <w:lsdException w:name="Grid Table 2 Accent 1" w:uiPriority="47"/>
+    <w:lsdException w:name="Grid Table 3 Accent 1" w:uiPriority="48"/>
+    <w:lsdException w:name="Grid Table 4 Accent 1" w:uiPriority="49"/>
+    <w:lsdException w:name="Grid Table 5 Dark Accent 1" w:uiPriority="50"/>
+    <w:lsdException w:name="Grid Table 6 Colorful Accent 1" w:uiPriority="51"/>
+    <w:lsdException w:name="Grid Table 7 Colorful Accent 1" w:uiPriority="52"/>
+    <w:lsdException w:name="Grid Table 1 Light Accent 2" w:uiPriority="46"/>
+    <w:lsdException w:name="Grid Table 2 Accent 2" w:uiPriority="47"/>
+    <w:lsdException w:name="Grid Table 3 Accent 2" w:uiPriority="48"/>
+    <w:lsdException w:name="Grid Table 4 Accent 2" w:uiPriority="49"/>
+    <w:lsdException w:name="Grid Table 5 Dark Accent 2" w:uiPriority="50"/>
+    <w:lsdException w:name="Grid Table 6 Colorful Accent 2" w:uiPriority="51"/>
+    <w:lsdException w:name="Grid Table 7 Colorful Accent 2" w:uiPriority="52"/>
+    <w:lsdException w:name="Grid Table 1 Light Accent 3" w:uiPriority="46"/>
+    <w:lsdException w:name="Grid Table 2 Accent 3" w:uiPriority="47"/>
+    <w:lsdException w:name="Grid Table 3 Accent 3" w:uiPriority="48"/>
+    <w:lsdException w:name="Grid Table 4 Accent 3" w:uiPriority="49"/>
+    <w:lsdException w:name="Grid Table 5 Dark Accent 3" w:uiPriority="50"/>
+    <w:lsdException w:name="Grid Table 6 Colorful Accent 3" w:uiPriority="51"/>
+    <w:lsdException w:name="Grid Table 7 Colorful Accent 3" w:uiPriority="52"/>
+    <w:lsdException w:name="Grid Table 1 Light Accent 4" w:uiPriority="46"/>
+    <w:lsdException w:name="Grid Table 2 Accent 4" w:uiPriority="47"/>
+    <w:lsdException w:name="Grid Table 3 Accent 4" w:uiPriority="48"/>
+    <w:lsdException w:name="Grid Table 4 Accent 4" w:uiPriority="49"/>
+    <w:lsdException w:name="Grid Table 5 Dark Accent 4" w:uiPriority="50"/>
+    <w:lsdException w:name="Grid Table 6 Colorful Accent 4" w:uiPriority="51"/>
+    <w:lsdException w:name="Grid Table 7 Colorful Accent 4" w:uiPriority="52"/>
+    <w:lsdException w:name="Grid Table 1 Light Accent 5" w:uiPriority="46"/>
+    <w:lsdException w:name="Grid Table 2 Accent 5" w:uiPriority="47"/>
+    <w:lsdException w:name="Grid Table 3 Accent 5" w:uiPriority="48"/>
+    <w:lsdException w:name="Grid Table 4 Accent 5" w:uiPriority="49"/>
+    <w:lsdException w:name="Grid Table 5 Dark Accent 5" w:uiPriority="50"/>
+    <w:lsdException w:name="Grid Table 6 Colorful Accent 5" w:uiPriority="51"/>
+    <w:lsdException w:name="Grid Table 7 Colorful Accent 5" w:uiPriority="52"/>
+    <w:lsdException w:name="Grid Table 1 Light Accent 6" w:uiPriority="46"/>
+    <w:lsdException w:name="Grid Table 2 Accent 6" w:uiPriority="47"/>
+    <w:lsdException w:name="Grid Table 3 Accent 6" w:uiPriority="48"/>
+    <w:lsdException w:name="Grid Table 4 Accent 6" w:uiPriority="49"/>
+    <w:lsdException w:name="Grid Table 5 Dark Accent 6" w:uiPriority="50"/>
+    <w:lsdException w:name="Grid Table 6 Colorful Accent 6" w:uiPriority="51"/>
+    <w:lsdException w:name="Grid Table 7 Colorful Accent 6" w:uiPriority="52"/>
+    <w:lsdException w:name="List Table 1 Light" w:uiPriority="46"/>
+    <w:lsdException w:name="List Table 2" w:uiPriority="47"/>
+    <w:lsdException w:name="List Table 3" w:uiPriority="48"/>
+    <w:lsdException w:name="List Table 4" w:uiPriority="49"/>
+    <w:lsdException w:name="List Table 5 Dark" w:uiPriority="50"/>
+    <w:lsdException w:name="List Table 6 Colorful" w:uiPriority="51"/>
+    <w:lsdException w:name="List Table 7 Colorful" w:uiPriority="52"/>
+    <w:lsdException w:name="List Table 1 Light Accent 1" w:uiPriority="46"/>
+    <w:lsdException w:name="List Table 2 Accent 1" w:uiPriority="47"/>
+    <w:lsdException w:name="List Table 3 Accent 1" w:uiPriority="48"/>
+    <w:lsdException w:name="List Table 4 Accent 1" w:uiPriority="49"/>
+    <w:lsdException w:name="List Table 5 Dark Accent 1" w:uiPriority="50"/>
+    <w:lsdException w:name="List Table 6 Colorful Accent 1" w:uiPriority="51"/>
+    <w:lsdException w:name="List Table 7 Colorful Accent 1" w:uiPriority="52"/>
+    <w:lsdException w:name="List Table 1 Light Accent 2" w:uiPriority="46"/>
+    <w:lsdException w:name="List Table 2 Accent 2" w:uiPriority="47"/>
+    <w:lsdException w:name="List Table 3 Accent 2" w:uiPriority="48"/>
+    <w:lsdException w:name="List Table 4 Accent 2" w:uiPriority="49"/>
+    <w:lsdException w:name="List Table 5 Dark Accent 2" w:uiPriority="50"/>
+    <w:lsdException w:name="List Table 6 Colorful Accent 2" w:uiPriority="51"/>
+    <w:lsdException w:name="List Table 7 Colorful Accent 2" w:uiPriority="52"/>
+    <w:lsdException w:name="List Table 1 Light Accent 3" w:uiPriority="46"/>
+    <w:lsdException w:name="List Table 2 Accent 3" w:uiPriority="47"/>
+    <w:lsdException w:name="List Table 3 Accent 3" w:uiPriority="48"/>
+    <w:lsdException w:name="List Table 4 Accent 3" w:uiPriority="49"/>
+    <w:lsdException w:name="List Table 5 Dark Accent 3" w:uiPriority="50"/>
+    <w:lsdException w:name="List Table 6 Colorful Accent 3" w:uiPriority="51"/>
+    <w:lsdException w:name="List Table 7 Colorful Accent 3" w:uiPriority="52"/>
+    <w:lsdException w:name="List Table 1 Light Accent 4" w:uiPriority="46"/>
+    <w:lsdException w:name="List Table 2 Accent 4" w:uiPriority="47"/>
+    <w:lsdException w:name="List Table 3 Accent 4" w:uiPriority="48"/>
+    <w:lsdException w:name="List Table 4 Accent 4" w:uiPriority="49"/>
+    <w:lsdException w:name="List Table 5 Dark Accent 4" w:uiPriority="50"/>
+    <w:lsdException w:name="List Table 6 Colorful Accent 4" w:uiPriority="51"/>
+    <w:lsdException w:name="List Table 7 Colorful Accent 4" w:uiPriority="52"/>
+    <w:lsdException w:name="List Table 1 Light Accent 5" w:uiPriority="46"/>
+    <w:lsdException w:name="List Table 2 Accent 5" w:uiPriority="47"/>
+    <w:lsdException w:name="List Table 3 Accent 5" w:uiPriority="48"/>
+    <w:lsdException w:name="List Table 4 Accent 5" w:uiPriority="49"/>
+    <w:lsdException w:name="List Table 5 Dark Accent 5" w:uiPriority="50"/>
+    <w:lsdException w:name="List Table 6 Colorful Accent 5" w:uiPriority="51"/>
+    <w:lsdException w:name="List Table 7 Colorful Accent 5" w:uiPriority="52"/>
+    <w:lsdException w:name="List Table 1 Light Accent 6" w:uiPriority="46"/>
+    <w:lsdException w:name="List Table 2 Accent 6" w:uiPriority="47"/>
+    <w:lsdException w:name="List Table 3 Accent 6" w:uiPriority="48"/>
+    <w:lsdException w:name="List Table 4 Accent 6" w:uiPriority="49"/>
+    <w:lsdException w:name="List Table 5 Dark Accent 6" w:uiPriority="50"/>
+    <w:lsdException w:name="List Table 6 Colorful Accent 6" w:uiPriority="51"/>
+    <w:lsdException w:name="List Table 7 Colorful Accent 6" w:uiPriority="52"/>
   </w:latentStyles>
   <w:style w:type="paragraph" w:default="1" w:styleId="Normal">
     <w:name w:val="Normal"/>
@@ -3851,7 +4376,6 @@
     <w:uiPriority w:val="99"/>
     <w:semiHidden/>
     <w:unhideWhenUsed/>
-    <w:qFormat/>
     <w:tblPr>
       <w:tblInd w:w="0" w:type="dxa"/>
       <w:tblCellMar>
@@ -4191,7 +4715,10 @@
     <w:rPr>
       <w:rFonts w:ascii="Cambria" w:eastAsia="Times New Roman" w:hAnsi="Cambria" w:cs="Times New Roman"/>
       <w:color w:val="17365D"/>
+      <w:spacing w:val="5"/>
+      <w:kern w:val="28"/>
       <w:sz w:val="72"/>
+      <w:szCs w:val="52"/>
     </w:rPr>
   </w:style>
   <w:style w:type="paragraph" w:customStyle="1" w:styleId="Titrehistorique">
@@ -4271,6 +4798,115 @@
     <w:link w:val="Pieddepage"/>
     <w:uiPriority w:val="99"/>
     <w:rsid w:val="007D066D"/>
+  </w:style>
+  <w:style w:type="table" w:styleId="Grilledutableau">
+    <w:name w:val="Table Grid"/>
+    <w:basedOn w:val="TableauNormal"/>
+    <w:uiPriority w:val="59"/>
+    <w:rsid w:val="00CF7646"/>
+    <w:pPr>
+      <w:spacing w:after="0" w:line="240" w:lineRule="auto"/>
+    </w:pPr>
+    <w:tblPr>
+      <w:tblInd w:w="0" w:type="dxa"/>
+      <w:tblBorders>
+        <w:top w:val="single" w:sz="4" w:space="0" w:color="auto"/>
+        <w:left w:val="single" w:sz="4" w:space="0" w:color="auto"/>
+        <w:bottom w:val="single" w:sz="4" w:space="0" w:color="auto"/>
+        <w:right w:val="single" w:sz="4" w:space="0" w:color="auto"/>
+        <w:insideH w:val="single" w:sz="4" w:space="0" w:color="auto"/>
+        <w:insideV w:val="single" w:sz="4" w:space="0" w:color="auto"/>
+      </w:tblBorders>
+      <w:tblCellMar>
+        <w:top w:w="0" w:type="dxa"/>
+        <w:left w:w="108" w:type="dxa"/>
+        <w:bottom w:w="0" w:type="dxa"/>
+        <w:right w:w="108" w:type="dxa"/>
+      </w:tblCellMar>
+    </w:tblPr>
+  </w:style>
+  <w:style w:type="table" w:styleId="TableauGrille4-Accentuation1">
+    <w:name w:val="Grid Table 4 Accent 1"/>
+    <w:basedOn w:val="TableauNormal"/>
+    <w:uiPriority w:val="49"/>
+    <w:rsid w:val="00CF7646"/>
+    <w:pPr>
+      <w:spacing w:after="0" w:line="240" w:lineRule="auto"/>
+    </w:pPr>
+    <w:tblPr>
+      <w:tblStyleRowBandSize w:val="1"/>
+      <w:tblStyleColBandSize w:val="1"/>
+      <w:tblInd w:w="0" w:type="dxa"/>
+      <w:tblBorders>
+        <w:top w:val="single" w:sz="4" w:space="0" w:color="95B3D7" w:themeColor="accent1" w:themeTint="99"/>
+        <w:left w:val="single" w:sz="4" w:space="0" w:color="95B3D7" w:themeColor="accent1" w:themeTint="99"/>
+        <w:bottom w:val="single" w:sz="4" w:space="0" w:color="95B3D7" w:themeColor="accent1" w:themeTint="99"/>
+        <w:right w:val="single" w:sz="4" w:space="0" w:color="95B3D7" w:themeColor="accent1" w:themeTint="99"/>
+        <w:insideH w:val="single" w:sz="4" w:space="0" w:color="95B3D7" w:themeColor="accent1" w:themeTint="99"/>
+        <w:insideV w:val="single" w:sz="4" w:space="0" w:color="95B3D7" w:themeColor="accent1" w:themeTint="99"/>
+      </w:tblBorders>
+      <w:tblCellMar>
+        <w:top w:w="0" w:type="dxa"/>
+        <w:left w:w="108" w:type="dxa"/>
+        <w:bottom w:w="0" w:type="dxa"/>
+        <w:right w:w="108" w:type="dxa"/>
+      </w:tblCellMar>
+    </w:tblPr>
+    <w:tblStylePr w:type="firstRow">
+      <w:rPr>
+        <w:b/>
+        <w:bCs/>
+        <w:color w:val="FFFFFF" w:themeColor="background1"/>
+      </w:rPr>
+      <w:tblPr/>
+      <w:tcPr>
+        <w:tcBorders>
+          <w:top w:val="single" w:sz="4" w:space="0" w:color="4F81BD" w:themeColor="accent1"/>
+          <w:left w:val="single" w:sz="4" w:space="0" w:color="4F81BD" w:themeColor="accent1"/>
+          <w:bottom w:val="single" w:sz="4" w:space="0" w:color="4F81BD" w:themeColor="accent1"/>
+          <w:right w:val="single" w:sz="4" w:space="0" w:color="4F81BD" w:themeColor="accent1"/>
+          <w:insideH w:val="nil"/>
+          <w:insideV w:val="nil"/>
+        </w:tcBorders>
+        <w:shd w:val="clear" w:color="auto" w:fill="4F81BD" w:themeFill="accent1"/>
+      </w:tcPr>
+    </w:tblStylePr>
+    <w:tblStylePr w:type="lastRow">
+      <w:rPr>
+        <w:b/>
+        <w:bCs/>
+      </w:rPr>
+      <w:tblPr/>
+      <w:tcPr>
+        <w:tcBorders>
+          <w:top w:val="double" w:sz="4" w:space="0" w:color="4F81BD" w:themeColor="accent1"/>
+        </w:tcBorders>
+      </w:tcPr>
+    </w:tblStylePr>
+    <w:tblStylePr w:type="firstCol">
+      <w:rPr>
+        <w:b/>
+        <w:bCs/>
+      </w:rPr>
+    </w:tblStylePr>
+    <w:tblStylePr w:type="lastCol">
+      <w:rPr>
+        <w:b/>
+        <w:bCs/>
+      </w:rPr>
+    </w:tblStylePr>
+    <w:tblStylePr w:type="band1Vert">
+      <w:tblPr/>
+      <w:tcPr>
+        <w:shd w:val="clear" w:color="auto" w:fill="DBE5F1" w:themeFill="accent1" w:themeFillTint="33"/>
+      </w:tcPr>
+    </w:tblStylePr>
+    <w:tblStylePr w:type="band1Horz">
+      <w:tblPr/>
+      <w:tcPr>
+        <w:shd w:val="clear" w:color="auto" w:fill="DBE5F1" w:themeFill="accent1" w:themeFillTint="33"/>
+      </w:tcPr>
+    </w:tblStylePr>
   </w:style>
 </w:styles>
 </file>
@@ -4563,7 +5199,7 @@
 </file>
 
 <file path=customXml/itemProps1.xml><?xml version="1.0" encoding="utf-8"?>
-<ds:datastoreItem xmlns:ds="http://schemas.openxmlformats.org/officeDocument/2006/customXml" ds:itemID="{C346264C-7399-4E92-AAB8-2AA31E0B0776}">
+<ds:datastoreItem xmlns:ds="http://schemas.openxmlformats.org/officeDocument/2006/customXml" ds:itemID="{F8682570-71F7-496A-93F4-80B56F10BC98}">
   <ds:schemaRefs>
     <ds:schemaRef ds:uri="http://schemas.openxmlformats.org/officeDocument/2006/bibliography"/>
   </ds:schemaRefs>

</xml_diff>